<commit_message>
update documento iteraz 3
</commit_message>
<xml_diff>
--- a/Iterazione 3/2022_01_18_UniCTest_Elaborazione_3.docx
+++ b/Iterazione 3/2022_01_18_UniCTest_Elaborazione_3.docx
@@ -6,11 +6,9 @@
       <w:pPr>
         <w:pStyle w:val="Titolo"/>
       </w:pPr>
-      <w:proofErr w:type="spellStart"/>
       <w:r>
         <w:t>UniCTest</w:t>
       </w:r>
-      <w:proofErr w:type="spellEnd"/>
     </w:p>
     <w:p>
       <w:pPr>
@@ -1618,52 +1616,14 @@
           <w:lang w:val="en-US"/>
         </w:rPr>
       </w:pPr>
-      <w:proofErr w:type="spellStart"/>
       <w:r>
         <w:rPr>
           <w:b/>
           <w:bCs/>
           <w:lang w:val="en-US"/>
         </w:rPr>
-        <w:t>Contratti</w:t>
-      </w:r>
-      <w:proofErr w:type="spellEnd"/>
-      <w:r>
-        <w:rPr>
-          <w:b/>
-          <w:bCs/>
-          <w:lang w:val="en-US"/>
-        </w:rPr>
-        <w:t xml:space="preserve"> </w:t>
-      </w:r>
-      <w:proofErr w:type="spellStart"/>
-      <w:r>
-        <w:rPr>
-          <w:b/>
-          <w:bCs/>
-          <w:lang w:val="en-US"/>
-        </w:rPr>
-        <w:t>delle</w:t>
-      </w:r>
-      <w:proofErr w:type="spellEnd"/>
-      <w:r>
-        <w:rPr>
-          <w:b/>
-          <w:bCs/>
-          <w:lang w:val="en-US"/>
-        </w:rPr>
-        <w:t xml:space="preserve"> </w:t>
-      </w:r>
-      <w:proofErr w:type="spellStart"/>
-      <w:r>
-        <w:rPr>
-          <w:b/>
-          <w:bCs/>
-          <w:lang w:val="en-US"/>
-        </w:rPr>
-        <w:t>operazioni</w:t>
-      </w:r>
-      <w:proofErr w:type="spellEnd"/>
+        <w:t>Contratti delle operazioni</w:t>
+      </w:r>
     </w:p>
     <w:p>
       <w:pPr>
@@ -1706,23 +1666,7 @@
           <w:b/>
           <w:bCs/>
         </w:rPr>
-        <w:t xml:space="preserve">DCD (Design Class </w:t>
-      </w:r>
-      <w:proofErr w:type="spellStart"/>
-      <w:r>
-        <w:rPr>
-          <w:b/>
-          <w:bCs/>
-        </w:rPr>
-        <w:t>Diagram</w:t>
-      </w:r>
-      <w:proofErr w:type="spellEnd"/>
-      <w:r>
-        <w:rPr>
-          <w:b/>
-          <w:bCs/>
-        </w:rPr>
-        <w:t>)</w:t>
+        <w:t>DCD (Design Class Diagram)</w:t>
       </w:r>
       <w:r>
         <w:rPr>
@@ -2241,82 +2185,47 @@
           <w:numId w:val="27"/>
         </w:numPr>
       </w:pPr>
-      <w:proofErr w:type="spellStart"/>
       <w:r>
         <w:rPr>
           <w:b/>
           <w:bCs/>
         </w:rPr>
-        <w:t>Template</w:t>
-      </w:r>
-      <w:r>
+        <w:t>Risposta data</w:t>
+      </w:r>
+      <w:r>
+        <w:t>:</w:t>
+      </w:r>
+      <w:r>
+        <w:t xml:space="preserve"> co</w:t>
+      </w:r>
+      <w:r>
+        <w:t>rrisponde alla risposta data ad un quesito presente nel test (eventualmente più di una).</w:t>
+      </w:r>
+    </w:p>
+    <w:p>
+      <w:pPr>
+        <w:pStyle w:val="Paragrafoelenco"/>
         <w:rPr>
           <w:b/>
           <w:bCs/>
         </w:rPr>
-        <w:t>Personalizzato</w:t>
-      </w:r>
-      <w:proofErr w:type="spellEnd"/>
-      <w:r>
-        <w:t>:</w:t>
-      </w:r>
-      <w:r>
-        <w:t xml:space="preserve"> contiene informazioni utili </w:t>
-      </w:r>
-      <w:r>
-        <w:t>descrivere un possibile test;</w:t>
-      </w:r>
+      </w:pPr>
     </w:p>
     <w:p>
       <w:pPr>
         <w:pStyle w:val="Paragrafoelenco"/>
-        <w:numPr>
-          <w:ilvl w:val="0"/>
-          <w:numId w:val="27"/>
-        </w:numPr>
-      </w:pPr>
-      <w:r>
-        <w:rPr>
-          <w:b/>
-          <w:bCs/>
-        </w:rPr>
-        <w:t>Formato</w:t>
-      </w:r>
-      <w:r>
-        <w:t>:</w:t>
-      </w:r>
-      <w:r>
-        <w:t xml:space="preserve"> indica il formato (dei quesiti) ammesso per il template;</w:t>
-      </w:r>
-    </w:p>
-    <w:p>
-      <w:pPr>
-        <w:pStyle w:val="Paragrafoelenco"/>
-        <w:numPr>
-          <w:ilvl w:val="0"/>
-          <w:numId w:val="27"/>
-        </w:numPr>
-      </w:pPr>
-      <w:r>
-        <w:rPr>
-          <w:b/>
-          <w:bCs/>
-        </w:rPr>
-        <w:t>Punteggio</w:t>
-      </w:r>
-      <w:r>
-        <w:t>:</w:t>
-      </w:r>
-      <w:r>
-        <w:t xml:space="preserve"> indica il punteggio attribuito ad ogni quesito in caso di risposta esatta, errata o non data.</w:t>
-      </w:r>
-    </w:p>
-    <w:p>
+      </w:pPr>
       <w:r>
         <w:t>Dall’analisi effettuata si è resa necessaria l’introduzione di una classe concettuale</w:t>
       </w:r>
       <w:r>
-        <w:t xml:space="preserve"> che non figura nello scenario di successo di UC2 ma che agevola la modellazione. </w:t>
+        <w:t xml:space="preserve"> che non figura nello scenario di successo di UC</w:t>
+      </w:r>
+      <w:r>
+        <w:t>1</w:t>
+      </w:r>
+      <w:r>
+        <w:t xml:space="preserve"> ma che agevola la modellazione. </w:t>
       </w:r>
     </w:p>
     <w:p>
@@ -2343,38 +2252,71 @@
           <w:b/>
           <w:bCs/>
         </w:rPr>
-        <w:t>Sezione</w:t>
+        <w:t>QuesitoReale</w:t>
       </w:r>
       <w:r>
         <w:t>:</w:t>
       </w:r>
       <w:r>
-        <w:t xml:space="preserve"> ha un riferimento alla materia scelta, il numero di quesiti inerenti ad essa e la loro difficoltà media</w:t>
-      </w:r>
-      <w:r>
-        <w:t>.</w:t>
+        <w:t xml:space="preserve"> </w:t>
+      </w:r>
+      <w:r>
+        <w:t xml:space="preserve">esso </w:t>
+      </w:r>
+      <w:r>
+        <w:t xml:space="preserve">rappresenta un quesito associato ad </w:t>
+      </w:r>
+      <w:r>
+        <w:t>un test oggetto di una simulazione. Ha un’associazione con la classe Quesito, adesso rinominata in QuesitoDescrizione, per ottenere le informazioni come il testo della domanda e le risposte e un’associazione con Risposta, ovvero la risposta data dallo studente al quesito.</w:t>
       </w:r>
     </w:p>
     <w:p>
-      <w:r>
-        <w:t>Da cui, tenendo conto di associazioni e attributi, è stato ricavato il seguente Modello di Dominio</w:t>
-      </w:r>
-      <w:r>
-        <w:t xml:space="preserve">, comprendente anche le classi concettuali ricavate </w:t>
-      </w:r>
-      <w:r>
-        <w:t>nella fase di OOA d</w:t>
-      </w:r>
-      <w:r>
-        <w:t>ell’iterazione precedente</w:t>
-      </w:r>
-      <w:r>
-        <w:t>:</w:t>
+      <w:pPr>
+        <w:ind w:left="360"/>
+      </w:pPr>
+      <w:r>
+        <w:t xml:space="preserve">Questa modifica è stata effettuata in quanto un quesito potrebbe figurare in molti test, dunque </w:t>
+      </w:r>
+      <w:r>
+        <w:t xml:space="preserve">si è rivelato utile mantenere </w:t>
+      </w:r>
+      <w:r>
+        <w:t>separati i concetti di descrizione del quesito da quello del quesito realmente contenuto in un test.</w:t>
+      </w:r>
+      <w:r>
+        <w:t xml:space="preserve"> Altrimenti esisterebbero delle classi duplicate.</w:t>
+      </w:r>
+    </w:p>
+    <w:p/>
+    <w:p/>
+    <w:p>
+      <w:r>
+        <w:lastRenderedPageBreak/>
+        <w:t>Inoltre, come aggiunta all’iterazione precedente, è stato introdotto il concetto di Utente per generalizzare Studente e Tutor, in quanto ciò permette di ridurre il numero di associazioni con UniCTest.</w:t>
       </w:r>
     </w:p>
     <w:p>
       <w:r>
-        <w:lastRenderedPageBreak/>
+        <w:t>È</w:t>
+      </w:r>
+      <w:r>
+        <w:t xml:space="preserve"> stato ricavato il seguente Modello di Dominio</w:t>
+      </w:r>
+      <w:r>
+        <w:t xml:space="preserve">, comprendente anche le classi concettuali ricavate </w:t>
+      </w:r>
+      <w:r>
+        <w:t>nella fase di OOA d</w:t>
+      </w:r>
+      <w:r>
+        <w:t>ell’iterazione precedente</w:t>
+      </w:r>
+      <w:r>
+        <w:t>:</w:t>
+      </w:r>
+    </w:p>
+    <w:p>
+      <w:r>
         <w:t xml:space="preserve">             </w:t>
       </w:r>
       <w:r>
@@ -2382,10 +2324,10 @@
           <w:noProof/>
         </w:rPr>
         <w:drawing>
-          <wp:inline distT="0" distB="0" distL="0" distR="0" wp14:anchorId="72E6D65D" wp14:editId="5B883237">
-            <wp:extent cx="4895850" cy="4256557"/>
+          <wp:inline distT="0" distB="0" distL="0" distR="0" wp14:anchorId="472A358E" wp14:editId="039D55B8">
+            <wp:extent cx="5476414" cy="4524391"/>
             <wp:effectExtent l="0" t="0" r="0" b="0"/>
-            <wp:docPr id="3" name="Immagine 3"/>
+            <wp:docPr id="2" name="Immagine 2"/>
             <wp:cNvGraphicFramePr>
               <a:graphicFrameLocks xmlns:a="http://schemas.openxmlformats.org/drawingml/2006/main" noChangeAspect="1"/>
             </wp:cNvGraphicFramePr>
@@ -2414,7 +2356,7 @@
                   <pic:spPr bwMode="auto">
                     <a:xfrm>
                       <a:off x="0" y="0"/>
-                      <a:ext cx="4897759" cy="4258217"/>
+                      <a:ext cx="5491072" cy="4536501"/>
                     </a:xfrm>
                     <a:prstGeom prst="rect">
                       <a:avLst/>
@@ -2431,12 +2373,21 @@
         </w:drawing>
       </w:r>
     </w:p>
+    <w:p/>
+    <w:p/>
+    <w:p/>
+    <w:p/>
+    <w:p/>
+    <w:p/>
+    <w:p/>
+    <w:p/>
     <w:p>
       <w:pPr>
         <w:pStyle w:val="Titolo2"/>
       </w:pPr>
       <w:bookmarkStart w:id="4" w:name="_Toc93162576"/>
       <w:r>
+        <w:lastRenderedPageBreak/>
         <w:t>Diagramma di Sequenza di Sistema</w:t>
       </w:r>
       <w:bookmarkEnd w:id="4"/>
@@ -2447,18 +2398,18 @@
           <w:noProof/>
         </w:rPr>
         <w:drawing>
-          <wp:anchor distT="0" distB="0" distL="114300" distR="114300" simplePos="0" relativeHeight="251658240" behindDoc="0" locked="0" layoutInCell="1" allowOverlap="1" wp14:anchorId="5BCD9E03" wp14:editId="6D58B58B">
+          <wp:anchor distT="0" distB="0" distL="114300" distR="114300" simplePos="0" relativeHeight="251667456" behindDoc="0" locked="0" layoutInCell="1" allowOverlap="1" wp14:anchorId="6D9CC96B" wp14:editId="12037940">
             <wp:simplePos x="0" y="0"/>
-            <wp:positionH relativeFrom="margin">
-              <wp:posOffset>1271905</wp:posOffset>
+            <wp:positionH relativeFrom="column">
+              <wp:posOffset>738505</wp:posOffset>
             </wp:positionH>
             <wp:positionV relativeFrom="paragraph">
-              <wp:posOffset>647065</wp:posOffset>
+              <wp:posOffset>504190</wp:posOffset>
             </wp:positionV>
-            <wp:extent cx="3504565" cy="3524250"/>
-            <wp:effectExtent l="0" t="0" r="635" b="0"/>
+            <wp:extent cx="4029075" cy="3795988"/>
+            <wp:effectExtent l="0" t="0" r="0" b="0"/>
             <wp:wrapTopAndBottom/>
-            <wp:docPr id="1" name="Immagine 1"/>
+            <wp:docPr id="6" name="Immagine 6"/>
             <wp:cNvGraphicFramePr>
               <a:graphicFrameLocks xmlns:a="http://schemas.openxmlformats.org/drawingml/2006/main" noChangeAspect="1"/>
             </wp:cNvGraphicFramePr>
@@ -2466,8 +2417,10 @@
               <a:graphicData uri="http://schemas.openxmlformats.org/drawingml/2006/picture">
                 <pic:pic xmlns:pic="http://schemas.openxmlformats.org/drawingml/2006/picture">
                   <pic:nvPicPr>
-                    <pic:cNvPr id="1" name=""/>
-                    <pic:cNvPicPr/>
+                    <pic:cNvPr id="0" name="Picture 2"/>
+                    <pic:cNvPicPr>
+                      <a:picLocks noChangeAspect="1" noChangeArrowheads="1"/>
+                    </pic:cNvPicPr>
                   </pic:nvPicPr>
                   <pic:blipFill>
                     <a:blip r:embed="rId9">
@@ -2477,33 +2430,38 @@
                         </a:ext>
                       </a:extLst>
                     </a:blip>
+                    <a:srcRect/>
                     <a:stretch>
                       <a:fillRect/>
                     </a:stretch>
                   </pic:blipFill>
-                  <pic:spPr>
+                  <pic:spPr bwMode="auto">
                     <a:xfrm>
                       <a:off x="0" y="0"/>
-                      <a:ext cx="3504565" cy="3524250"/>
+                      <a:ext cx="4029075" cy="3795988"/>
                     </a:xfrm>
                     <a:prstGeom prst="rect">
                       <a:avLst/>
                     </a:prstGeom>
+                    <a:noFill/>
+                    <a:ln>
+                      <a:noFill/>
+                    </a:ln>
                   </pic:spPr>
                 </pic:pic>
               </a:graphicData>
             </a:graphic>
-            <wp14:sizeRelH relativeFrom="page">
-              <wp14:pctWidth>0</wp14:pctWidth>
-            </wp14:sizeRelH>
-            <wp14:sizeRelV relativeFrom="page">
-              <wp14:pctHeight>0</wp14:pctHeight>
-            </wp14:sizeRelV>
           </wp:anchor>
         </w:drawing>
       </w:r>
       <w:r>
-        <w:t>Una volta aggiornato il Modello di Dominio, viene creato il SSD relativo a UC2, che consente di visualizzare in forma grafica l’interazione tra lo Studente ed il Sistema.</w:t>
+        <w:t>Una volta aggiornato il Modello di Dominio, viene creato il SSD relativo a UC</w:t>
+      </w:r>
+      <w:r>
+        <w:t>1</w:t>
+      </w:r>
+      <w:r>
+        <w:t>, che consente di visualizzare in forma grafica l’interazione tra lo Studente ed il Sistema.</w:t>
       </w:r>
     </w:p>
     <w:p/>
@@ -2522,7 +2480,10 @@
         <w:t xml:space="preserve">Di seguito si riportano le descrizioni delle Operazioni eseguite in riferimento a </w:t>
       </w:r>
       <w:r>
-        <w:t>UC2</w:t>
+        <w:t>UC</w:t>
+      </w:r>
+      <w:r>
+        <w:t>1</w:t>
       </w:r>
       <w:r>
         <w:t>.</w:t>
@@ -2600,44 +2561,19 @@
                 <w:bCs w:val="0"/>
               </w:rPr>
             </w:pPr>
-            <w:proofErr w:type="spellStart"/>
             <w:r>
               <w:rPr>
                 <w:b w:val="0"/>
                 <w:bCs w:val="0"/>
               </w:rPr>
-              <w:t>nuovoTemplate</w:t>
-            </w:r>
-            <w:proofErr w:type="spellEnd"/>
+              <w:t>visualizzaTemplate</w:t>
+            </w:r>
             <w:r>
               <w:rPr>
                 <w:b w:val="0"/>
                 <w:bCs w:val="0"/>
               </w:rPr>
-              <w:t>(</w:t>
-            </w:r>
-            <w:r>
-              <w:rPr>
-                <w:b w:val="0"/>
-                <w:bCs w:val="0"/>
-              </w:rPr>
-              <w:t xml:space="preserve">nome: </w:t>
-            </w:r>
-            <w:proofErr w:type="spellStart"/>
-            <w:r>
-              <w:rPr>
-                <w:b w:val="0"/>
-                <w:bCs w:val="0"/>
-              </w:rPr>
-              <w:t>String</w:t>
-            </w:r>
-            <w:proofErr w:type="spellEnd"/>
-            <w:r>
-              <w:rPr>
-                <w:b w:val="0"/>
-                <w:bCs w:val="0"/>
-              </w:rPr>
-              <w:t>)</w:t>
+              <w:t>()</w:t>
             </w:r>
           </w:p>
         </w:tc>
@@ -2676,13 +2612,16 @@
               <w:cnfStyle w:val="000000100000" w:firstRow="0" w:lastRow="0" w:firstColumn="0" w:lastColumn="0" w:oddVBand="0" w:evenVBand="0" w:oddHBand="1" w:evenHBand="0" w:firstRowFirstColumn="0" w:firstRowLastColumn="0" w:lastRowFirstColumn="0" w:lastRowLastColumn="0"/>
             </w:pPr>
             <w:r>
-              <w:t>UC2</w:t>
+              <w:t>UC</w:t>
+            </w:r>
+            <w:r>
+              <w:t>1</w:t>
             </w:r>
             <w:r>
               <w:t xml:space="preserve">: </w:t>
             </w:r>
             <w:r>
-              <w:t>Crea template di test personalizzato</w:t>
+              <w:t>Avvia simulazione</w:t>
             </w:r>
           </w:p>
         </w:tc>
@@ -2770,9 +2709,11 @@
               <w:t>È</w:t>
             </w:r>
             <w:r>
-              <w:t xml:space="preserve"> stata creata l’istanza </w:t>
-            </w:r>
-            <w:proofErr w:type="spellStart"/>
+              <w:t xml:space="preserve"> stat</w:t>
+            </w:r>
+            <w:r>
+              <w:t xml:space="preserve">o ritornato l’elenco delle istanze </w:t>
+            </w:r>
             <w:r>
               <w:rPr>
                 <w:i/>
@@ -2780,37 +2721,8 @@
               </w:rPr>
               <w:t>tp</w:t>
             </w:r>
-            <w:proofErr w:type="spellEnd"/>
-            <w:r>
-              <w:t xml:space="preserve"> di </w:t>
-            </w:r>
-            <w:proofErr w:type="spellStart"/>
-            <w:r>
-              <w:t>TemplatePersonalizzato</w:t>
-            </w:r>
-            <w:proofErr w:type="spellEnd"/>
-            <w:r>
-              <w:t xml:space="preserve"> con </w:t>
-            </w:r>
-            <w:proofErr w:type="spellStart"/>
-            <w:r>
-              <w:rPr>
-                <w:i/>
-                <w:iCs/>
-              </w:rPr>
-              <w:t>tp.nome</w:t>
-            </w:r>
-            <w:proofErr w:type="spellEnd"/>
-            <w:r>
-              <w:t xml:space="preserve">=nome ed è stata associata allo </w:t>
-            </w:r>
-            <w:proofErr w:type="spellStart"/>
-            <w:r>
-              <w:t>Stuende</w:t>
-            </w:r>
-            <w:proofErr w:type="spellEnd"/>
-            <w:r>
-              <w:t xml:space="preserve"> s tramite l’associazione “corrente”.</w:t>
+            <w:r>
+              <w:t xml:space="preserve"> di TemplatePersonalizzato allo Studente.</w:t>
             </w:r>
           </w:p>
         </w:tc>
@@ -2888,76 +2800,12 @@
                 <w:bCs w:val="0"/>
               </w:rPr>
             </w:pPr>
-            <w:proofErr w:type="spellStart"/>
             <w:r>
               <w:rPr>
                 <w:b w:val="0"/>
                 <w:bCs w:val="0"/>
               </w:rPr>
-              <w:t>inserisciPunteggio</w:t>
-            </w:r>
-            <w:proofErr w:type="spellEnd"/>
-            <w:r>
-              <w:rPr>
-                <w:b w:val="0"/>
-                <w:bCs w:val="0"/>
-              </w:rPr>
-              <w:t>(</w:t>
-            </w:r>
-            <w:proofErr w:type="spellStart"/>
-            <w:r>
-              <w:rPr>
-                <w:b w:val="0"/>
-                <w:bCs w:val="0"/>
-              </w:rPr>
-              <w:t>rispostaCorretta</w:t>
-            </w:r>
-            <w:proofErr w:type="spellEnd"/>
-            <w:r>
-              <w:rPr>
-                <w:b w:val="0"/>
-                <w:bCs w:val="0"/>
-              </w:rPr>
-              <w:t xml:space="preserve">: float, </w:t>
-            </w:r>
-            <w:proofErr w:type="spellStart"/>
-            <w:r>
-              <w:rPr>
-                <w:b w:val="0"/>
-                <w:bCs w:val="0"/>
-              </w:rPr>
-              <w:t>rispostaErrata</w:t>
-            </w:r>
-            <w:proofErr w:type="spellEnd"/>
-            <w:r>
-              <w:rPr>
-                <w:b w:val="0"/>
-                <w:bCs w:val="0"/>
-              </w:rPr>
-              <w:t xml:space="preserve">: float, </w:t>
-            </w:r>
-            <w:proofErr w:type="spellStart"/>
-            <w:r>
-              <w:rPr>
-                <w:b w:val="0"/>
-                <w:bCs w:val="0"/>
-              </w:rPr>
-              <w:t>rispostaNonData</w:t>
-            </w:r>
-            <w:proofErr w:type="spellEnd"/>
-            <w:r>
-              <w:rPr>
-                <w:b w:val="0"/>
-                <w:bCs w:val="0"/>
-              </w:rPr>
-              <w:t>: float</w:t>
-            </w:r>
-            <w:r>
-              <w:rPr>
-                <w:b w:val="0"/>
-                <w:bCs w:val="0"/>
-              </w:rPr>
-              <w:t>)</w:t>
+              <w:t>avviaSimulazione(idTemplate)</w:t>
             </w:r>
           </w:p>
         </w:tc>
@@ -2996,7 +2844,7 @@
               <w:cnfStyle w:val="000000100000" w:firstRow="0" w:lastRow="0" w:firstColumn="0" w:lastColumn="0" w:oddVBand="0" w:evenVBand="0" w:oddHBand="1" w:evenHBand="0" w:firstRowFirstColumn="0" w:firstRowLastColumn="0" w:lastRowFirstColumn="0" w:lastRowLastColumn="0"/>
             </w:pPr>
             <w:r>
-              <w:t>UC2: Crea template di test personalizzato</w:t>
+              <w:t>UC1: Avvia simulazione</w:t>
             </w:r>
           </w:p>
         </w:tc>
@@ -3004,7 +2852,6 @@
       <w:tr>
         <w:tc>
           <w:tcPr>
-            <w:cnfStyle w:val="001000000000" w:firstRow="0" w:lastRow="0" w:firstColumn="1" w:lastColumn="0" w:oddVBand="0" w:evenVBand="0" w:oddHBand="0" w:evenHBand="0" w:firstRowFirstColumn="0" w:firstRowLastColumn="0" w:lastRowFirstColumn="0" w:lastRowLastColumn="0"/>
             <w:tcW w:w="4531" w:type="dxa"/>
             <w:tcBorders>
               <w:top w:val="nil"/>
@@ -3015,6 +2862,9 @@
             <w:hideMark/>
           </w:tcPr>
           <w:p>
+            <w:pPr>
+              <w:cnfStyle w:val="001000000000" w:firstRow="0" w:lastRow="0" w:firstColumn="1" w:lastColumn="0" w:oddVBand="0" w:evenVBand="0" w:oddHBand="0" w:evenHBand="0" w:firstRowFirstColumn="0" w:firstRowLastColumn="0" w:lastRowFirstColumn="0" w:lastRowLastColumn="0"/>
+            </w:pPr>
             <w:r>
               <w:t>Pre-condizioni</w:t>
             </w:r>
@@ -3032,31 +2882,8 @@
             <w:hideMark/>
           </w:tcPr>
           <w:p>
-            <w:pPr>
-              <w:cnfStyle w:val="000000000000" w:firstRow="0" w:lastRow="0" w:firstColumn="0" w:lastColumn="0" w:oddVBand="0" w:evenVBand="0" w:oddHBand="0" w:evenHBand="0" w:firstRowFirstColumn="0" w:firstRowLastColumn="0" w:lastRowFirstColumn="0" w:lastRowLastColumn="0"/>
-            </w:pPr>
-            <w:r>
-              <w:t xml:space="preserve">È in corso la creazione di un </w:t>
-            </w:r>
-            <w:proofErr w:type="spellStart"/>
-            <w:r>
-              <w:t>TemplatePersonalizzato</w:t>
-            </w:r>
-            <w:proofErr w:type="spellEnd"/>
-            <w:r>
-              <w:t xml:space="preserve"> </w:t>
-            </w:r>
-            <w:proofErr w:type="spellStart"/>
-            <w:r>
-              <w:rPr>
-                <w:i/>
-                <w:iCs/>
-              </w:rPr>
-              <w:t>tp</w:t>
-            </w:r>
-            <w:proofErr w:type="spellEnd"/>
-            <w:r>
-              <w:t>.</w:t>
+            <w:r>
+              <w:t>-</w:t>
             </w:r>
           </w:p>
         </w:tc>
@@ -3100,19 +2927,27 @@
               <w:cnfStyle w:val="000000100000" w:firstRow="0" w:lastRow="0" w:firstColumn="0" w:lastColumn="0" w:oddVBand="0" w:evenVBand="0" w:oddHBand="1" w:evenHBand="0" w:firstRowFirstColumn="0" w:firstRowLastColumn="0" w:lastRowFirstColumn="0" w:lastRowLastColumn="0"/>
             </w:pPr>
             <w:r>
-              <w:t xml:space="preserve">È stata inizializzata l’istanza </w:t>
+              <w:t xml:space="preserve">È </w:t>
+            </w:r>
+            <w:r>
+              <w:t xml:space="preserve">creata l’istanza </w:t>
             </w:r>
             <w:r>
               <w:rPr>
                 <w:i/>
                 <w:iCs/>
               </w:rPr>
-              <w:t>p</w:t>
-            </w:r>
-            <w:r>
-              <w:t xml:space="preserve"> di Punteggio ed è stata associata a </w:t>
-            </w:r>
-            <w:proofErr w:type="spellStart"/>
+              <w:t>t</w:t>
+            </w:r>
+            <w:r>
+              <w:t xml:space="preserve"> di Test</w:t>
+            </w:r>
+            <w:r>
+              <w:t xml:space="preserve"> ed è stata associata a</w:t>
+            </w:r>
+            <w:r>
+              <w:t xml:space="preserve">ll’istanza </w:t>
+            </w:r>
             <w:r>
               <w:rPr>
                 <w:i/>
@@ -3120,9 +2955,92 @@
               </w:rPr>
               <w:t>tp</w:t>
             </w:r>
-            <w:proofErr w:type="spellEnd"/>
-            <w:r>
-              <w:t xml:space="preserve"> tramite l’associazione “attribuisce”.</w:t>
+            <w:r>
+              <w:t xml:space="preserve"> di TemplatePersonalizzato avente </w:t>
+            </w:r>
+            <w:r>
+              <w:rPr>
+                <w:i/>
+                <w:iCs/>
+              </w:rPr>
+              <w:t>tp.id</w:t>
+            </w:r>
+            <w:r>
+              <w:t>=idTemplate</w:t>
+            </w:r>
+            <w:r>
+              <w:t xml:space="preserve"> tramite l’associazione “è la struttura di”</w:t>
+            </w:r>
+          </w:p>
+          <w:p>
+            <w:pPr>
+              <w:pStyle w:val="Paragrafoelenco"/>
+              <w:numPr>
+                <w:ilvl w:val="0"/>
+                <w:numId w:val="30"/>
+              </w:numPr>
+              <w:cnfStyle w:val="000000100000" w:firstRow="0" w:lastRow="0" w:firstColumn="0" w:lastColumn="0" w:oddVBand="0" w:evenVBand="0" w:oddHBand="1" w:evenHBand="0" w:firstRowFirstColumn="0" w:firstRowLastColumn="0" w:lastRowFirstColumn="0" w:lastRowLastColumn="0"/>
+            </w:pPr>
+            <w:r>
+              <w:lastRenderedPageBreak/>
+              <w:t>Sono state create</w:t>
+            </w:r>
+            <w:r>
+              <w:t xml:space="preserve"> le n istanze </w:t>
+            </w:r>
+            <w:r>
+              <w:rPr>
+                <w:i/>
+                <w:iCs/>
+              </w:rPr>
+              <w:t>q</w:t>
+            </w:r>
+            <w:r>
+              <w:rPr>
+                <w:i/>
+                <w:iCs/>
+              </w:rPr>
+              <w:t>r</w:t>
+            </w:r>
+            <w:r>
+              <w:t xml:space="preserve"> di QuesitoReale sulla base delle informazioni contenute nell’istanza </w:t>
+            </w:r>
+            <w:r>
+              <w:rPr>
+                <w:i/>
+                <w:iCs/>
+              </w:rPr>
+              <w:t>tp</w:t>
+            </w:r>
+            <w:r>
+              <w:rPr>
+                <w:i/>
+                <w:iCs/>
+              </w:rPr>
+              <w:t xml:space="preserve">, </w:t>
+            </w:r>
+            <w:r>
+              <w:t xml:space="preserve">ciascuna è stata associata alla rispettiva istanza </w:t>
+            </w:r>
+            <w:r>
+              <w:rPr>
+                <w:i/>
+                <w:iCs/>
+              </w:rPr>
+              <w:t>qd</w:t>
+            </w:r>
+            <w:r>
+              <w:t xml:space="preserve"> di QuesitoDescrizione tramite l’associazione “descritto da” e a</w:t>
+            </w:r>
+            <w:r>
+              <w:rPr>
+                <w:i/>
+                <w:iCs/>
+              </w:rPr>
+              <w:t xml:space="preserve"> t</w:t>
+            </w:r>
+            <w:r>
+              <w:t xml:space="preserve"> tramite “contiene”.</w:t>
             </w:r>
           </w:p>
         </w:tc>
@@ -3147,6 +3065,7 @@
           <w:sz w:val="32"/>
           <w:szCs w:val="32"/>
         </w:rPr>
+        <w:lastRenderedPageBreak/>
         <w:t>CO3</w:t>
       </w:r>
       <w:bookmarkEnd w:id="8"/>
@@ -3158,8 +3077,8 @@
         <w:tblLook w:val="04A0" w:firstRow="1" w:lastRow="0" w:firstColumn="1" w:lastColumn="0" w:noHBand="0" w:noVBand="1"/>
       </w:tblPr>
       <w:tblGrid>
-        <w:gridCol w:w="4531"/>
-        <w:gridCol w:w="4531"/>
+        <w:gridCol w:w="4438"/>
+        <w:gridCol w:w="4634"/>
       </w:tblGrid>
       <w:tr>
         <w:trPr>
@@ -3200,54 +3119,13 @@
                 <w:bCs w:val="0"/>
               </w:rPr>
             </w:pPr>
-            <w:proofErr w:type="spellStart"/>
             <w:r>
               <w:rPr>
                 <w:b w:val="0"/>
                 <w:bCs w:val="0"/>
               </w:rPr>
-              <w:t>inserisci</w:t>
-            </w:r>
-            <w:r>
-              <w:rPr>
-                <w:b w:val="0"/>
-                <w:bCs w:val="0"/>
-              </w:rPr>
-              <w:t>TempoMedio</w:t>
-            </w:r>
-            <w:proofErr w:type="spellEnd"/>
-            <w:r>
-              <w:rPr>
-                <w:b w:val="0"/>
-                <w:bCs w:val="0"/>
-              </w:rPr>
-              <w:t>(</w:t>
-            </w:r>
-            <w:proofErr w:type="spellStart"/>
-            <w:r>
-              <w:rPr>
-                <w:b w:val="0"/>
-                <w:bCs w:val="0"/>
-              </w:rPr>
-              <w:t>tempoMedio</w:t>
-            </w:r>
-            <w:proofErr w:type="spellEnd"/>
-            <w:r>
-              <w:rPr>
-                <w:b w:val="0"/>
-                <w:bCs w:val="0"/>
-              </w:rPr>
-              <w:t xml:space="preserve">: </w:t>
-            </w:r>
-            <w:proofErr w:type="spellStart"/>
-            <w:r>
-              <w:rPr>
-                <w:b w:val="0"/>
-                <w:bCs w:val="0"/>
-              </w:rPr>
-              <w:t>int</w:t>
-            </w:r>
-            <w:proofErr w:type="spellEnd"/>
+              <w:t>selezionaRisposta(idQuesitoReale,idRisposta</w:t>
+            </w:r>
             <w:r>
               <w:rPr>
                 <w:b w:val="0"/>
@@ -3292,7 +3170,7 @@
               <w:cnfStyle w:val="000000100000" w:firstRow="0" w:lastRow="0" w:firstColumn="0" w:lastColumn="0" w:oddVBand="0" w:evenVBand="0" w:oddHBand="1" w:evenHBand="0" w:firstRowFirstColumn="0" w:firstRowLastColumn="0" w:lastRowFirstColumn="0" w:lastRowLastColumn="0"/>
             </w:pPr>
             <w:r>
-              <w:t>UC2: Crea template di test personalizzato</w:t>
+              <w:t>UC1: Avvia simulazione</w:t>
             </w:r>
           </w:p>
         </w:tc>
@@ -3332,27 +3210,30 @@
               <w:cnfStyle w:val="000000000000" w:firstRow="0" w:lastRow="0" w:firstColumn="0" w:lastColumn="0" w:oddVBand="0" w:evenVBand="0" w:oddHBand="0" w:evenHBand="0" w:firstRowFirstColumn="0" w:firstRowLastColumn="0" w:lastRowFirstColumn="0" w:lastRowLastColumn="0"/>
             </w:pPr>
             <w:r>
-              <w:t xml:space="preserve">È in corso la creazione di un </w:t>
-            </w:r>
-            <w:proofErr w:type="spellStart"/>
-            <w:r>
-              <w:t>TemplatePersonalizzato</w:t>
-            </w:r>
-            <w:proofErr w:type="spellEnd"/>
-            <w:r>
-              <w:t xml:space="preserve"> </w:t>
-            </w:r>
-            <w:proofErr w:type="spellStart"/>
+              <w:t xml:space="preserve">È in corso </w:t>
+            </w:r>
+            <w:r>
+              <w:t xml:space="preserve">una simulazione di test e l’istanza </w:t>
+            </w:r>
             <w:r>
               <w:rPr>
                 <w:i/>
                 <w:iCs/>
               </w:rPr>
-              <w:t>tp</w:t>
-            </w:r>
-            <w:proofErr w:type="spellEnd"/>
-            <w:r>
-              <w:t>.</w:t>
+              <w:t>t</w:t>
+            </w:r>
+            <w:r>
+              <w:t xml:space="preserve"> di Test è stata creata e associata correttamente alle n istanze </w:t>
+            </w:r>
+            <w:r>
+              <w:rPr>
+                <w:i/>
+                <w:iCs/>
+              </w:rPr>
+              <w:t>qr</w:t>
+            </w:r>
+            <w:r>
+              <w:t xml:space="preserve"> di QuesitoReale.</w:t>
             </w:r>
           </w:p>
         </w:tc>
@@ -3396,37 +3277,47 @@
               <w:cnfStyle w:val="000000100000" w:firstRow="0" w:lastRow="0" w:firstColumn="0" w:lastColumn="0" w:oddVBand="0" w:evenVBand="0" w:oddHBand="1" w:evenHBand="0" w:firstRowFirstColumn="0" w:firstRowLastColumn="0" w:lastRowFirstColumn="0" w:lastRowLastColumn="0"/>
             </w:pPr>
             <w:r>
-              <w:t xml:space="preserve">L’attributo </w:t>
-            </w:r>
-            <w:proofErr w:type="spellStart"/>
+              <w:t xml:space="preserve">L’istanza </w:t>
+            </w:r>
             <w:r>
               <w:rPr>
                 <w:i/>
                 <w:iCs/>
               </w:rPr>
-              <w:t>tp</w:t>
-            </w:r>
-            <w:r>
-              <w:t>.</w:t>
+              <w:t>qr</w:t>
+            </w:r>
+            <w:r>
+              <w:t xml:space="preserve"> con </w:t>
             </w:r>
             <w:r>
               <w:rPr>
                 <w:i/>
                 <w:iCs/>
               </w:rPr>
-              <w:t>tempoMedio</w:t>
-            </w:r>
-            <w:proofErr w:type="spellEnd"/>
-            <w:r>
-              <w:t xml:space="preserve"> è stato inizializzato a </w:t>
-            </w:r>
-            <w:proofErr w:type="spellStart"/>
-            <w:r>
-              <w:t>tempoMedio</w:t>
-            </w:r>
-            <w:proofErr w:type="spellEnd"/>
-            <w:r>
-              <w:t>.</w:t>
+              <w:t>qr.id</w:t>
+            </w:r>
+            <w:r>
+              <w:t xml:space="preserve">=idQuesitoReale è stata associata all’istanza </w:t>
+            </w:r>
+            <w:r>
+              <w:rPr>
+                <w:i/>
+                <w:iCs/>
+              </w:rPr>
+              <w:t>r</w:t>
+            </w:r>
+            <w:r>
+              <w:t xml:space="preserve"> di Risposta avente </w:t>
+            </w:r>
+            <w:r>
+              <w:rPr>
+                <w:i/>
+                <w:iCs/>
+              </w:rPr>
+              <w:t>r.id</w:t>
+            </w:r>
+            <w:r>
+              <w:t>=idRisposta.</w:t>
             </w:r>
           </w:p>
         </w:tc>
@@ -3504,85 +3395,19 @@
                 <w:bCs w:val="0"/>
               </w:rPr>
             </w:pPr>
-            <w:proofErr w:type="spellStart"/>
             <w:r>
               <w:rPr>
                 <w:b w:val="0"/>
                 <w:bCs w:val="0"/>
               </w:rPr>
-              <w:t>inserisciFormato</w:t>
-            </w:r>
-            <w:proofErr w:type="spellEnd"/>
+              <w:t>terminaSimulazione</w:t>
+            </w:r>
             <w:r>
               <w:rPr>
                 <w:b w:val="0"/>
                 <w:bCs w:val="0"/>
               </w:rPr>
-              <w:t>(</w:t>
-            </w:r>
-            <w:proofErr w:type="spellStart"/>
-            <w:r>
-              <w:rPr>
-                <w:b w:val="0"/>
-                <w:bCs w:val="0"/>
-              </w:rPr>
-              <w:t>numRisposte</w:t>
-            </w:r>
-            <w:proofErr w:type="spellEnd"/>
-            <w:r>
-              <w:rPr>
-                <w:b w:val="0"/>
-                <w:bCs w:val="0"/>
-              </w:rPr>
-              <w:t xml:space="preserve"> </w:t>
-            </w:r>
-            <w:proofErr w:type="spellStart"/>
-            <w:r>
-              <w:rPr>
-                <w:b w:val="0"/>
-                <w:bCs w:val="0"/>
-              </w:rPr>
-              <w:t>int</w:t>
-            </w:r>
-            <w:proofErr w:type="spellEnd"/>
-            <w:r>
-              <w:rPr>
-                <w:b w:val="0"/>
-                <w:bCs w:val="0"/>
-              </w:rPr>
-              <w:t xml:space="preserve">, </w:t>
-            </w:r>
-            <w:proofErr w:type="spellStart"/>
-            <w:r>
-              <w:rPr>
-                <w:b w:val="0"/>
-                <w:bCs w:val="0"/>
-              </w:rPr>
-              <w:t>numRisposteCorrette</w:t>
-            </w:r>
-            <w:proofErr w:type="spellEnd"/>
-            <w:r>
-              <w:rPr>
-                <w:b w:val="0"/>
-                <w:bCs w:val="0"/>
-              </w:rPr>
-              <w:t xml:space="preserve"> </w:t>
-            </w:r>
-            <w:proofErr w:type="spellStart"/>
-            <w:r>
-              <w:rPr>
-                <w:b w:val="0"/>
-                <w:bCs w:val="0"/>
-              </w:rPr>
-              <w:t>int</w:t>
-            </w:r>
-            <w:proofErr w:type="spellEnd"/>
-            <w:r>
-              <w:rPr>
-                <w:b w:val="0"/>
-                <w:bCs w:val="0"/>
-              </w:rPr>
-              <w:t>)</w:t>
+              <w:t>()</w:t>
             </w:r>
           </w:p>
         </w:tc>
@@ -3621,7 +3446,7 @@
               <w:cnfStyle w:val="000000100000" w:firstRow="0" w:lastRow="0" w:firstColumn="0" w:lastColumn="0" w:oddVBand="0" w:evenVBand="0" w:oddHBand="1" w:evenHBand="0" w:firstRowFirstColumn="0" w:firstRowLastColumn="0" w:lastRowFirstColumn="0" w:lastRowLastColumn="0"/>
             </w:pPr>
             <w:r>
-              <w:t>UC2: Crea template di test personalizzato</w:t>
+              <w:t>UC1: Avvia simulazione</w:t>
             </w:r>
           </w:p>
         </w:tc>
@@ -3661,27 +3486,27 @@
               <w:cnfStyle w:val="000000000000" w:firstRow="0" w:lastRow="0" w:firstColumn="0" w:lastColumn="0" w:oddVBand="0" w:evenVBand="0" w:oddHBand="0" w:evenHBand="0" w:firstRowFirstColumn="0" w:firstRowLastColumn="0" w:lastRowFirstColumn="0" w:lastRowLastColumn="0"/>
             </w:pPr>
             <w:r>
-              <w:t xml:space="preserve">È in corso la creazione di un </w:t>
-            </w:r>
-            <w:proofErr w:type="spellStart"/>
-            <w:r>
-              <w:t>TemplatePersonalizzato</w:t>
-            </w:r>
-            <w:proofErr w:type="spellEnd"/>
-            <w:r>
-              <w:t xml:space="preserve"> </w:t>
-            </w:r>
-            <w:proofErr w:type="spellStart"/>
+              <w:t xml:space="preserve">È in corso una simulazione di test e l’istanza </w:t>
+            </w:r>
             <w:r>
               <w:rPr>
                 <w:i/>
                 <w:iCs/>
               </w:rPr>
-              <w:t>tp</w:t>
-            </w:r>
-            <w:proofErr w:type="spellEnd"/>
-            <w:r>
-              <w:t>.</w:t>
+              <w:t>t</w:t>
+            </w:r>
+            <w:r>
+              <w:t xml:space="preserve"> di Test è stata creata e associata correttamente alle n istanze </w:t>
+            </w:r>
+            <w:r>
+              <w:rPr>
+                <w:i/>
+                <w:iCs/>
+              </w:rPr>
+              <w:t>qr</w:t>
+            </w:r>
+            <w:r>
+              <w:t xml:space="preserve"> di QuesitoReale.</w:t>
             </w:r>
           </w:p>
         </w:tc>
@@ -3725,700 +3550,27 @@
               <w:cnfStyle w:val="000000100000" w:firstRow="0" w:lastRow="0" w:firstColumn="0" w:lastColumn="0" w:oddVBand="0" w:evenVBand="0" w:oddHBand="1" w:evenHBand="0" w:firstRowFirstColumn="0" w:firstRowLastColumn="0" w:lastRowFirstColumn="0" w:lastRowLastColumn="0"/>
             </w:pPr>
             <w:r>
-              <w:t xml:space="preserve">È stata </w:t>
-            </w:r>
-            <w:r>
-              <w:t xml:space="preserve">inizializzata l’istanza </w:t>
+              <w:t xml:space="preserve">L’attributo </w:t>
             </w:r>
             <w:r>
               <w:rPr>
                 <w:i/>
                 <w:iCs/>
               </w:rPr>
-              <w:t>f</w:t>
-            </w:r>
-            <w:r>
-              <w:t xml:space="preserve"> di Formato ed è stata associata a </w:t>
-            </w:r>
-            <w:proofErr w:type="spellStart"/>
+              <w:t>t.punteggioComplessivo</w:t>
+            </w:r>
+            <w:r>
+              <w:t xml:space="preserve"> è stato inizializzato ed è stato restituito </w:t>
+            </w:r>
             <w:r>
               <w:rPr>
                 <w:i/>
                 <w:iCs/>
               </w:rPr>
-              <w:t>tp</w:t>
-            </w:r>
-            <w:proofErr w:type="spellEnd"/>
-            <w:r>
-              <w:t xml:space="preserve"> tramite l’associazione “richiede”.</w:t>
-            </w:r>
-          </w:p>
-        </w:tc>
-      </w:tr>
-    </w:tbl>
-    <w:p>
-      <w:pPr>
-        <w:pStyle w:val="Titolo3"/>
-        <w:numPr>
-          <w:ilvl w:val="0"/>
-          <w:numId w:val="0"/>
-        </w:numPr>
-        <w:ind w:left="720" w:hanging="720"/>
-        <w:rPr>
-          <w:sz w:val="32"/>
-          <w:szCs w:val="32"/>
-        </w:rPr>
-      </w:pPr>
-      <w:bookmarkStart w:id="10" w:name="_Toc93162582"/>
-      <w:r>
-        <w:rPr>
-          <w:sz w:val="32"/>
-          <w:szCs w:val="32"/>
-        </w:rPr>
-        <w:lastRenderedPageBreak/>
-        <w:t>CO5</w:t>
-      </w:r>
-      <w:bookmarkEnd w:id="10"/>
-    </w:p>
-    <w:tbl>
-      <w:tblPr>
-        <w:tblStyle w:val="Tabellasemplice-2"/>
-        <w:tblW w:w="0" w:type="auto"/>
-        <w:tblLook w:val="04A0" w:firstRow="1" w:lastRow="0" w:firstColumn="1" w:lastColumn="0" w:noHBand="0" w:noVBand="1"/>
-      </w:tblPr>
-      <w:tblGrid>
-        <w:gridCol w:w="4531"/>
-        <w:gridCol w:w="4531"/>
-      </w:tblGrid>
-      <w:tr>
-        <w:trPr>
-          <w:cnfStyle w:val="100000000000" w:firstRow="1" w:lastRow="0" w:firstColumn="0" w:lastColumn="0" w:oddVBand="0" w:evenVBand="0" w:oddHBand="0" w:evenHBand="0" w:firstRowFirstColumn="0" w:firstRowLastColumn="0" w:lastRowFirstColumn="0" w:lastRowLastColumn="0"/>
-        </w:trPr>
-        <w:tc>
-          <w:tcPr>
-            <w:cnfStyle w:val="001000000000" w:firstRow="0" w:lastRow="0" w:firstColumn="1" w:lastColumn="0" w:oddVBand="0" w:evenVBand="0" w:oddHBand="0" w:evenHBand="0" w:firstRowFirstColumn="0" w:firstRowLastColumn="0" w:lastRowFirstColumn="0" w:lastRowLastColumn="0"/>
-            <w:tcW w:w="4531" w:type="dxa"/>
-            <w:tcBorders>
-              <w:top w:val="single" w:sz="4" w:space="0" w:color="4CA4FB" w:themeColor="text1" w:themeTint="80"/>
-              <w:left w:val="nil"/>
-              <w:right w:val="nil"/>
-            </w:tcBorders>
-            <w:hideMark/>
-          </w:tcPr>
-          <w:p>
-            <w:r>
-              <w:t>Operazione</w:t>
-            </w:r>
-          </w:p>
-        </w:tc>
-        <w:tc>
-          <w:tcPr>
-            <w:tcW w:w="4531" w:type="dxa"/>
-            <w:tcBorders>
-              <w:top w:val="single" w:sz="4" w:space="0" w:color="4CA4FB" w:themeColor="text1" w:themeTint="80"/>
-              <w:left w:val="nil"/>
-              <w:right w:val="nil"/>
-            </w:tcBorders>
-            <w:hideMark/>
-          </w:tcPr>
-          <w:p>
-            <w:pPr>
-              <w:cnfStyle w:val="100000000000" w:firstRow="1" w:lastRow="0" w:firstColumn="0" w:lastColumn="0" w:oddVBand="0" w:evenVBand="0" w:oddHBand="0" w:evenHBand="0" w:firstRowFirstColumn="0" w:firstRowLastColumn="0" w:lastRowFirstColumn="0" w:lastRowLastColumn="0"/>
-              <w:rPr>
-                <w:b w:val="0"/>
-                <w:bCs w:val="0"/>
-              </w:rPr>
-            </w:pPr>
-            <w:proofErr w:type="spellStart"/>
-            <w:r>
-              <w:rPr>
-                <w:b w:val="0"/>
-                <w:bCs w:val="0"/>
-              </w:rPr>
-              <w:t>creaSezione</w:t>
-            </w:r>
-            <w:proofErr w:type="spellEnd"/>
-            <w:r>
-              <w:rPr>
-                <w:b w:val="0"/>
-                <w:bCs w:val="0"/>
-              </w:rPr>
-              <w:t>(</w:t>
-            </w:r>
-            <w:proofErr w:type="spellStart"/>
-            <w:r>
-              <w:rPr>
-                <w:b w:val="0"/>
-                <w:bCs w:val="0"/>
-              </w:rPr>
-              <w:t>codiceMateria</w:t>
-            </w:r>
-            <w:proofErr w:type="spellEnd"/>
-            <w:r>
-              <w:rPr>
-                <w:b w:val="0"/>
-                <w:bCs w:val="0"/>
-              </w:rPr>
-              <w:t xml:space="preserve">: </w:t>
-            </w:r>
-            <w:proofErr w:type="spellStart"/>
-            <w:r>
-              <w:rPr>
-                <w:b w:val="0"/>
-                <w:bCs w:val="0"/>
-              </w:rPr>
-              <w:t>String</w:t>
-            </w:r>
-            <w:proofErr w:type="spellEnd"/>
-            <w:r>
-              <w:rPr>
-                <w:b w:val="0"/>
-                <w:bCs w:val="0"/>
-              </w:rPr>
-              <w:t xml:space="preserve">, </w:t>
-            </w:r>
-            <w:proofErr w:type="spellStart"/>
-            <w:r>
-              <w:rPr>
-                <w:b w:val="0"/>
-                <w:bCs w:val="0"/>
-              </w:rPr>
-              <w:t>numQuesiti</w:t>
-            </w:r>
-            <w:proofErr w:type="spellEnd"/>
-            <w:r>
-              <w:rPr>
-                <w:b w:val="0"/>
-                <w:bCs w:val="0"/>
-              </w:rPr>
-              <w:t xml:space="preserve"> </w:t>
-            </w:r>
-            <w:proofErr w:type="spellStart"/>
-            <w:r>
-              <w:rPr>
-                <w:b w:val="0"/>
-                <w:bCs w:val="0"/>
-              </w:rPr>
-              <w:t>int</w:t>
-            </w:r>
-            <w:proofErr w:type="spellEnd"/>
-            <w:r>
-              <w:rPr>
-                <w:b w:val="0"/>
-                <w:bCs w:val="0"/>
-              </w:rPr>
-              <w:t xml:space="preserve">, </w:t>
-            </w:r>
-            <w:proofErr w:type="spellStart"/>
-            <w:r>
-              <w:rPr>
-                <w:b w:val="0"/>
-                <w:bCs w:val="0"/>
-              </w:rPr>
-              <w:t>difficoltàMedia</w:t>
-            </w:r>
-            <w:proofErr w:type="spellEnd"/>
-            <w:r>
-              <w:rPr>
-                <w:b w:val="0"/>
-                <w:bCs w:val="0"/>
-              </w:rPr>
-              <w:t xml:space="preserve"> </w:t>
-            </w:r>
-            <w:proofErr w:type="spellStart"/>
-            <w:r>
-              <w:rPr>
-                <w:b w:val="0"/>
-                <w:bCs w:val="0"/>
-              </w:rPr>
-              <w:t>int</w:t>
-            </w:r>
-            <w:proofErr w:type="spellEnd"/>
-            <w:r>
-              <w:rPr>
-                <w:b w:val="0"/>
-                <w:bCs w:val="0"/>
-              </w:rPr>
-              <w:t>)</w:t>
-            </w:r>
-          </w:p>
-        </w:tc>
-      </w:tr>
-      <w:tr>
-        <w:trPr>
-          <w:cnfStyle w:val="000000100000" w:firstRow="0" w:lastRow="0" w:firstColumn="0" w:lastColumn="0" w:oddVBand="0" w:evenVBand="0" w:oddHBand="1" w:evenHBand="0" w:firstRowFirstColumn="0" w:firstRowLastColumn="0" w:lastRowFirstColumn="0" w:lastRowLastColumn="0"/>
-        </w:trPr>
-        <w:tc>
-          <w:tcPr>
-            <w:cnfStyle w:val="001000000000" w:firstRow="0" w:lastRow="0" w:firstColumn="1" w:lastColumn="0" w:oddVBand="0" w:evenVBand="0" w:oddHBand="0" w:evenHBand="0" w:firstRowFirstColumn="0" w:firstRowLastColumn="0" w:lastRowFirstColumn="0" w:lastRowLastColumn="0"/>
-            <w:tcW w:w="4531" w:type="dxa"/>
-            <w:tcBorders>
-              <w:left w:val="nil"/>
-              <w:right w:val="nil"/>
-            </w:tcBorders>
-            <w:hideMark/>
-          </w:tcPr>
-          <w:p>
-            <w:r>
-              <w:t>Riferimenti</w:t>
-            </w:r>
-          </w:p>
-        </w:tc>
-        <w:tc>
-          <w:tcPr>
-            <w:tcW w:w="4531" w:type="dxa"/>
-            <w:tcBorders>
-              <w:left w:val="nil"/>
-              <w:right w:val="nil"/>
-            </w:tcBorders>
-            <w:hideMark/>
-          </w:tcPr>
-          <w:p>
-            <w:pPr>
-              <w:cnfStyle w:val="000000100000" w:firstRow="0" w:lastRow="0" w:firstColumn="0" w:lastColumn="0" w:oddVBand="0" w:evenVBand="0" w:oddHBand="1" w:evenHBand="0" w:firstRowFirstColumn="0" w:firstRowLastColumn="0" w:lastRowFirstColumn="0" w:lastRowLastColumn="0"/>
-            </w:pPr>
-            <w:r>
-              <w:t>UC2: Crea template di test personalizzato</w:t>
-            </w:r>
-          </w:p>
-        </w:tc>
-      </w:tr>
-      <w:tr>
-        <w:tc>
-          <w:tcPr>
-            <w:cnfStyle w:val="001000000000" w:firstRow="0" w:lastRow="0" w:firstColumn="1" w:lastColumn="0" w:oddVBand="0" w:evenVBand="0" w:oddHBand="0" w:evenHBand="0" w:firstRowFirstColumn="0" w:firstRowLastColumn="0" w:lastRowFirstColumn="0" w:lastRowLastColumn="0"/>
-            <w:tcW w:w="4531" w:type="dxa"/>
-            <w:tcBorders>
-              <w:top w:val="nil"/>
-              <w:left w:val="nil"/>
-              <w:bottom w:val="nil"/>
-              <w:right w:val="nil"/>
-            </w:tcBorders>
-            <w:hideMark/>
-          </w:tcPr>
-          <w:p>
-            <w:r>
-              <w:t>Pre-condizioni</w:t>
-            </w:r>
-          </w:p>
-        </w:tc>
-        <w:tc>
-          <w:tcPr>
-            <w:tcW w:w="4531" w:type="dxa"/>
-            <w:tcBorders>
-              <w:top w:val="nil"/>
-              <w:left w:val="nil"/>
-              <w:bottom w:val="nil"/>
-              <w:right w:val="nil"/>
-            </w:tcBorders>
-            <w:hideMark/>
-          </w:tcPr>
-          <w:p>
-            <w:pPr>
-              <w:cnfStyle w:val="000000000000" w:firstRow="0" w:lastRow="0" w:firstColumn="0" w:lastColumn="0" w:oddVBand="0" w:evenVBand="0" w:oddHBand="0" w:evenHBand="0" w:firstRowFirstColumn="0" w:firstRowLastColumn="0" w:lastRowFirstColumn="0" w:lastRowLastColumn="0"/>
-            </w:pPr>
-            <w:r>
-              <w:t xml:space="preserve">È in corso la creazione di un </w:t>
-            </w:r>
-            <w:proofErr w:type="spellStart"/>
-            <w:r>
-              <w:t>TemplatePersonalizzato</w:t>
-            </w:r>
-            <w:proofErr w:type="spellEnd"/>
-            <w:r>
-              <w:t xml:space="preserve"> </w:t>
-            </w:r>
-            <w:proofErr w:type="spellStart"/>
-            <w:r>
-              <w:rPr>
-                <w:i/>
-                <w:iCs/>
-              </w:rPr>
-              <w:t>tp</w:t>
-            </w:r>
-            <w:proofErr w:type="spellEnd"/>
-            <w:r>
-              <w:t>.</w:t>
-            </w:r>
-          </w:p>
-        </w:tc>
-      </w:tr>
-      <w:tr>
-        <w:trPr>
-          <w:cnfStyle w:val="000000100000" w:firstRow="0" w:lastRow="0" w:firstColumn="0" w:lastColumn="0" w:oddVBand="0" w:evenVBand="0" w:oddHBand="1" w:evenHBand="0" w:firstRowFirstColumn="0" w:firstRowLastColumn="0" w:lastRowFirstColumn="0" w:lastRowLastColumn="0"/>
-        </w:trPr>
-        <w:tc>
-          <w:tcPr>
-            <w:cnfStyle w:val="001000000000" w:firstRow="0" w:lastRow="0" w:firstColumn="1" w:lastColumn="0" w:oddVBand="0" w:evenVBand="0" w:oddHBand="0" w:evenHBand="0" w:firstRowFirstColumn="0" w:firstRowLastColumn="0" w:lastRowFirstColumn="0" w:lastRowLastColumn="0"/>
-            <w:tcW w:w="4531" w:type="dxa"/>
-            <w:tcBorders>
-              <w:left w:val="nil"/>
-              <w:right w:val="nil"/>
-            </w:tcBorders>
-            <w:hideMark/>
-          </w:tcPr>
-          <w:p>
-            <w:r>
-              <w:t>Post-condizioni</w:t>
-            </w:r>
-          </w:p>
-        </w:tc>
-        <w:tc>
-          <w:tcPr>
-            <w:tcW w:w="4531" w:type="dxa"/>
-            <w:tcBorders>
-              <w:left w:val="nil"/>
-              <w:right w:val="nil"/>
-            </w:tcBorders>
-            <w:hideMark/>
-          </w:tcPr>
-          <w:p>
-            <w:pPr>
-              <w:pStyle w:val="Paragrafoelenco"/>
-              <w:numPr>
-                <w:ilvl w:val="0"/>
-                <w:numId w:val="31"/>
-              </w:numPr>
-              <w:cnfStyle w:val="000000100000" w:firstRow="0" w:lastRow="0" w:firstColumn="0" w:lastColumn="0" w:oddVBand="0" w:evenVBand="0" w:oddHBand="1" w:evenHBand="0" w:firstRowFirstColumn="0" w:firstRowLastColumn="0" w:lastRowFirstColumn="0" w:lastRowLastColumn="0"/>
-            </w:pPr>
-            <w:r>
-              <w:t xml:space="preserve">È stata inizializzata l’istanza </w:t>
-            </w:r>
-            <w:r>
-              <w:rPr>
-                <w:i/>
-                <w:iCs/>
-              </w:rPr>
-              <w:t>s</w:t>
-            </w:r>
-            <w:r>
-              <w:t xml:space="preserve"> di Sezione ed è stata associata a </w:t>
-            </w:r>
-            <w:proofErr w:type="spellStart"/>
-            <w:r>
-              <w:rPr>
-                <w:i/>
-                <w:iCs/>
-              </w:rPr>
-              <w:t>tp</w:t>
-            </w:r>
-            <w:proofErr w:type="spellEnd"/>
-            <w:r>
-              <w:t xml:space="preserve"> tramite l’associazione “contiene”.</w:t>
-            </w:r>
-          </w:p>
-          <w:p>
-            <w:pPr>
-              <w:pStyle w:val="Paragrafoelenco"/>
-              <w:numPr>
-                <w:ilvl w:val="0"/>
-                <w:numId w:val="31"/>
-              </w:numPr>
-              <w:cnfStyle w:val="000000100000" w:firstRow="0" w:lastRow="0" w:firstColumn="0" w:lastColumn="0" w:oddVBand="0" w:evenVBand="0" w:oddHBand="1" w:evenHBand="0" w:firstRowFirstColumn="0" w:firstRowLastColumn="0" w:lastRowFirstColumn="0" w:lastRowLastColumn="0"/>
-            </w:pPr>
-            <w:r>
-              <w:t xml:space="preserve">L’istanza </w:t>
-            </w:r>
-            <w:r>
-              <w:rPr>
-                <w:i/>
-                <w:iCs/>
-              </w:rPr>
-              <w:t>s</w:t>
-            </w:r>
-            <w:r>
-              <w:t xml:space="preserve"> è stata associata all’istanza </w:t>
-            </w:r>
-            <w:r>
-              <w:rPr>
-                <w:i/>
-                <w:iCs/>
-              </w:rPr>
-              <w:t>m</w:t>
-            </w:r>
-            <w:r>
-              <w:t xml:space="preserve"> di Materia avente l’attributo </w:t>
-            </w:r>
-            <w:proofErr w:type="spellStart"/>
-            <w:r>
-              <w:rPr>
-                <w:i/>
-                <w:iCs/>
-              </w:rPr>
-              <w:t>m.codice</w:t>
-            </w:r>
-            <w:proofErr w:type="spellEnd"/>
-            <w:r>
-              <w:t xml:space="preserve"> uguale a </w:t>
-            </w:r>
-            <w:proofErr w:type="spellStart"/>
-            <w:r>
-              <w:t>codiceMateria</w:t>
-            </w:r>
-            <w:proofErr w:type="spellEnd"/>
-            <w:r>
-              <w:t>.</w:t>
-            </w:r>
-          </w:p>
-        </w:tc>
-      </w:tr>
-    </w:tbl>
-    <w:p>
-      <w:pPr>
-        <w:pStyle w:val="Titolo3"/>
-        <w:numPr>
-          <w:ilvl w:val="0"/>
-          <w:numId w:val="0"/>
-        </w:numPr>
-        <w:rPr>
-          <w:sz w:val="32"/>
-          <w:szCs w:val="36"/>
-        </w:rPr>
-      </w:pPr>
-      <w:r>
-        <w:rPr>
-          <w:sz w:val="32"/>
-          <w:szCs w:val="36"/>
-        </w:rPr>
-        <w:t>CO6</w:t>
-      </w:r>
-    </w:p>
-    <w:tbl>
-      <w:tblPr>
-        <w:tblStyle w:val="Tabellasemplice-2"/>
-        <w:tblW w:w="0" w:type="auto"/>
-        <w:tblLook w:val="04A0" w:firstRow="1" w:lastRow="0" w:firstColumn="1" w:lastColumn="0" w:noHBand="0" w:noVBand="1"/>
-      </w:tblPr>
-      <w:tblGrid>
-        <w:gridCol w:w="4531"/>
-        <w:gridCol w:w="4531"/>
-      </w:tblGrid>
-      <w:tr>
-        <w:trPr>
-          <w:cnfStyle w:val="100000000000" w:firstRow="1" w:lastRow="0" w:firstColumn="0" w:lastColumn="0" w:oddVBand="0" w:evenVBand="0" w:oddHBand="0" w:evenHBand="0" w:firstRowFirstColumn="0" w:firstRowLastColumn="0" w:lastRowFirstColumn="0" w:lastRowLastColumn="0"/>
-        </w:trPr>
-        <w:tc>
-          <w:tcPr>
-            <w:cnfStyle w:val="001000000000" w:firstRow="0" w:lastRow="0" w:firstColumn="1" w:lastColumn="0" w:oddVBand="0" w:evenVBand="0" w:oddHBand="0" w:evenHBand="0" w:firstRowFirstColumn="0" w:firstRowLastColumn="0" w:lastRowFirstColumn="0" w:lastRowLastColumn="0"/>
-            <w:tcW w:w="4531" w:type="dxa"/>
-            <w:tcBorders>
-              <w:top w:val="single" w:sz="4" w:space="0" w:color="4CA4FB" w:themeColor="text1" w:themeTint="80"/>
-              <w:left w:val="nil"/>
-              <w:right w:val="nil"/>
-            </w:tcBorders>
-            <w:hideMark/>
-          </w:tcPr>
-          <w:p>
-            <w:r>
-              <w:t>Operazione</w:t>
-            </w:r>
-          </w:p>
-        </w:tc>
-        <w:tc>
-          <w:tcPr>
-            <w:tcW w:w="4531" w:type="dxa"/>
-            <w:tcBorders>
-              <w:top w:val="single" w:sz="4" w:space="0" w:color="4CA4FB" w:themeColor="text1" w:themeTint="80"/>
-              <w:left w:val="nil"/>
-              <w:right w:val="nil"/>
-            </w:tcBorders>
-            <w:hideMark/>
-          </w:tcPr>
-          <w:p>
-            <w:pPr>
-              <w:cnfStyle w:val="100000000000" w:firstRow="1" w:lastRow="0" w:firstColumn="0" w:lastColumn="0" w:oddVBand="0" w:evenVBand="0" w:oddHBand="0" w:evenHBand="0" w:firstRowFirstColumn="0" w:firstRowLastColumn="0" w:lastRowFirstColumn="0" w:lastRowLastColumn="0"/>
-              <w:rPr>
-                <w:b w:val="0"/>
-                <w:bCs w:val="0"/>
-              </w:rPr>
-            </w:pPr>
-            <w:proofErr w:type="spellStart"/>
-            <w:r>
-              <w:rPr>
-                <w:b w:val="0"/>
-                <w:bCs w:val="0"/>
-              </w:rPr>
-              <w:t>conferma</w:t>
-            </w:r>
-            <w:r>
-              <w:rPr>
-                <w:b w:val="0"/>
-                <w:bCs w:val="0"/>
-              </w:rPr>
-              <w:t>TemplatePersonalizzato</w:t>
-            </w:r>
-            <w:proofErr w:type="spellEnd"/>
-            <w:r>
-              <w:rPr>
-                <w:b w:val="0"/>
-                <w:bCs w:val="0"/>
-              </w:rPr>
-              <w:t>()</w:t>
-            </w:r>
-          </w:p>
-        </w:tc>
-      </w:tr>
-      <w:tr>
-        <w:trPr>
-          <w:cnfStyle w:val="000000100000" w:firstRow="0" w:lastRow="0" w:firstColumn="0" w:lastColumn="0" w:oddVBand="0" w:evenVBand="0" w:oddHBand="1" w:evenHBand="0" w:firstRowFirstColumn="0" w:firstRowLastColumn="0" w:lastRowFirstColumn="0" w:lastRowLastColumn="0"/>
-        </w:trPr>
-        <w:tc>
-          <w:tcPr>
-            <w:cnfStyle w:val="001000000000" w:firstRow="0" w:lastRow="0" w:firstColumn="1" w:lastColumn="0" w:oddVBand="0" w:evenVBand="0" w:oddHBand="0" w:evenHBand="0" w:firstRowFirstColumn="0" w:firstRowLastColumn="0" w:lastRowFirstColumn="0" w:lastRowLastColumn="0"/>
-            <w:tcW w:w="4531" w:type="dxa"/>
-            <w:tcBorders>
-              <w:left w:val="nil"/>
-              <w:right w:val="nil"/>
-            </w:tcBorders>
-            <w:hideMark/>
-          </w:tcPr>
-          <w:p>
-            <w:r>
-              <w:t>Riferimenti</w:t>
-            </w:r>
-          </w:p>
-        </w:tc>
-        <w:tc>
-          <w:tcPr>
-            <w:tcW w:w="4531" w:type="dxa"/>
-            <w:tcBorders>
-              <w:left w:val="nil"/>
-              <w:right w:val="nil"/>
-            </w:tcBorders>
-            <w:hideMark/>
-          </w:tcPr>
-          <w:p>
-            <w:pPr>
-              <w:cnfStyle w:val="000000100000" w:firstRow="0" w:lastRow="0" w:firstColumn="0" w:lastColumn="0" w:oddVBand="0" w:evenVBand="0" w:oddHBand="1" w:evenHBand="0" w:firstRowFirstColumn="0" w:firstRowLastColumn="0" w:lastRowFirstColumn="0" w:lastRowLastColumn="0"/>
-            </w:pPr>
-            <w:r>
-              <w:t>UC2: Crea template di test personalizzato</w:t>
-            </w:r>
-          </w:p>
-        </w:tc>
-      </w:tr>
-      <w:tr>
-        <w:tc>
-          <w:tcPr>
-            <w:cnfStyle w:val="001000000000" w:firstRow="0" w:lastRow="0" w:firstColumn="1" w:lastColumn="0" w:oddVBand="0" w:evenVBand="0" w:oddHBand="0" w:evenHBand="0" w:firstRowFirstColumn="0" w:firstRowLastColumn="0" w:lastRowFirstColumn="0" w:lastRowLastColumn="0"/>
-            <w:tcW w:w="4531" w:type="dxa"/>
-            <w:tcBorders>
-              <w:top w:val="nil"/>
-              <w:left w:val="nil"/>
-              <w:bottom w:val="nil"/>
-              <w:right w:val="nil"/>
-            </w:tcBorders>
-            <w:hideMark/>
-          </w:tcPr>
-          <w:p>
-            <w:r>
-              <w:t>Pre-condizioni</w:t>
-            </w:r>
-          </w:p>
-        </w:tc>
-        <w:tc>
-          <w:tcPr>
-            <w:tcW w:w="4531" w:type="dxa"/>
-            <w:tcBorders>
-              <w:top w:val="nil"/>
-              <w:left w:val="nil"/>
-              <w:bottom w:val="nil"/>
-              <w:right w:val="nil"/>
-            </w:tcBorders>
-            <w:hideMark/>
-          </w:tcPr>
-          <w:p>
-            <w:pPr>
-              <w:cnfStyle w:val="000000000000" w:firstRow="0" w:lastRow="0" w:firstColumn="0" w:lastColumn="0" w:oddVBand="0" w:evenVBand="0" w:oddHBand="0" w:evenHBand="0" w:firstRowFirstColumn="0" w:firstRowLastColumn="0" w:lastRowFirstColumn="0" w:lastRowLastColumn="0"/>
-            </w:pPr>
-            <w:r>
-              <w:t xml:space="preserve">È in corso la creazione di un </w:t>
-            </w:r>
-            <w:proofErr w:type="spellStart"/>
-            <w:r>
-              <w:t>TemplatePersonalizzato</w:t>
-            </w:r>
-            <w:proofErr w:type="spellEnd"/>
-            <w:r>
-              <w:t xml:space="preserve"> </w:t>
-            </w:r>
-            <w:proofErr w:type="spellStart"/>
-            <w:r>
-              <w:rPr>
-                <w:i/>
-                <w:iCs/>
-              </w:rPr>
-              <w:t>tp</w:t>
-            </w:r>
-            <w:proofErr w:type="spellEnd"/>
-            <w:r>
-              <w:t>.</w:t>
-            </w:r>
-          </w:p>
-        </w:tc>
-      </w:tr>
-      <w:tr>
-        <w:trPr>
-          <w:cnfStyle w:val="000000100000" w:firstRow="0" w:lastRow="0" w:firstColumn="0" w:lastColumn="0" w:oddVBand="0" w:evenVBand="0" w:oddHBand="1" w:evenHBand="0" w:firstRowFirstColumn="0" w:firstRowLastColumn="0" w:lastRowFirstColumn="0" w:lastRowLastColumn="0"/>
-        </w:trPr>
-        <w:tc>
-          <w:tcPr>
-            <w:cnfStyle w:val="001000000000" w:firstRow="0" w:lastRow="0" w:firstColumn="1" w:lastColumn="0" w:oddVBand="0" w:evenVBand="0" w:oddHBand="0" w:evenHBand="0" w:firstRowFirstColumn="0" w:firstRowLastColumn="0" w:lastRowFirstColumn="0" w:lastRowLastColumn="0"/>
-            <w:tcW w:w="4531" w:type="dxa"/>
-            <w:tcBorders>
-              <w:left w:val="nil"/>
-              <w:right w:val="nil"/>
-            </w:tcBorders>
-            <w:hideMark/>
-          </w:tcPr>
-          <w:p>
-            <w:r>
-              <w:t>Post-condizioni</w:t>
-            </w:r>
-          </w:p>
-        </w:tc>
-        <w:tc>
-          <w:tcPr>
-            <w:tcW w:w="4531" w:type="dxa"/>
-            <w:tcBorders>
-              <w:left w:val="nil"/>
-              <w:right w:val="nil"/>
-            </w:tcBorders>
-            <w:hideMark/>
-          </w:tcPr>
-          <w:p>
-            <w:pPr>
-              <w:pStyle w:val="Paragrafoelenco"/>
-              <w:numPr>
-                <w:ilvl w:val="0"/>
-                <w:numId w:val="31"/>
-              </w:numPr>
-              <w:cnfStyle w:val="000000100000" w:firstRow="0" w:lastRow="0" w:firstColumn="0" w:lastColumn="0" w:oddVBand="0" w:evenVBand="0" w:oddHBand="1" w:evenHBand="0" w:firstRowFirstColumn="0" w:firstRowLastColumn="0" w:lastRowFirstColumn="0" w:lastRowLastColumn="0"/>
-            </w:pPr>
-            <w:r>
-              <w:t xml:space="preserve">L’istanza </w:t>
-            </w:r>
-            <w:proofErr w:type="spellStart"/>
-            <w:r>
-              <w:rPr>
-                <w:i/>
-                <w:iCs/>
-              </w:rPr>
-              <w:t>tp</w:t>
-            </w:r>
-            <w:proofErr w:type="spellEnd"/>
-            <w:r>
-              <w:t xml:space="preserve"> è stata associata all’istanza </w:t>
-            </w:r>
-            <w:r>
-              <w:rPr>
-                <w:i/>
-                <w:iCs/>
-              </w:rPr>
-              <w:t>s</w:t>
-            </w:r>
-            <w:r>
-              <w:t xml:space="preserve"> dello Studente tramite l’associazione “crea”.</w:t>
+              <w:t>t</w:t>
+            </w:r>
+            <w:r>
+              <w:t xml:space="preserve"> allo Studente.</w:t>
             </w:r>
           </w:p>
         </w:tc>
@@ -4429,11 +3581,11 @@
       <w:pPr>
         <w:pStyle w:val="Titolo1"/>
       </w:pPr>
-      <w:bookmarkStart w:id="11" w:name="_Toc93162583"/>
+      <w:bookmarkStart w:id="10" w:name="_Toc93162583"/>
       <w:r>
         <w:t>Progettazione Orientata agli Oggetti</w:t>
       </w:r>
-      <w:bookmarkEnd w:id="11"/>
+      <w:bookmarkEnd w:id="10"/>
     </w:p>
     <w:p>
       <w:r>
@@ -4480,508 +3632,14 @@
       </w:r>
     </w:p>
     <w:p>
-      <w:r>
-        <w:t xml:space="preserve">Durante la fase di progettazione ci si è resi conto che le classi Formato e Punteggio hanno una buona valenza in quanto classi concettuali ma scarsa valenza in quanto classi software, dato che sono legate a </w:t>
-      </w:r>
-      <w:proofErr w:type="spellStart"/>
-      <w:r>
-        <w:t>TemplatePersonalizzato</w:t>
-      </w:r>
-      <w:proofErr w:type="spellEnd"/>
-      <w:r>
-        <w:t xml:space="preserve"> mediante associazioni 1-1 che non sono destinate a diventare associazioni con molteplicità maggiore. Dunque si è scelto di eliminare Punteggio e Formato, mettendo i loro attributi dentro </w:t>
-      </w:r>
-      <w:proofErr w:type="spellStart"/>
-      <w:r>
-        <w:t>TemplatePersonalizzato</w:t>
-      </w:r>
-      <w:proofErr w:type="spellEnd"/>
-      <w:r>
-        <w:t>.</w:t>
-      </w:r>
-    </w:p>
-    <w:p>
-      <w:r>
-        <w:t>Questo cambiamento non altera le funzionalità esterne del Sistema ma ha conseguenze positive sulle performance e sulla memoria. Dunque, le operazioni descritte dai contratti 2, 3 e 4 possono essere riassunte in un’unica operazione. Si riporta di seguito il contratto di quest’ultima.</w:t>
-      </w:r>
-    </w:p>
-    <w:p>
-      <w:pPr>
-        <w:pStyle w:val="Titolo3"/>
-        <w:numPr>
-          <w:ilvl w:val="0"/>
-          <w:numId w:val="0"/>
-        </w:numPr>
-        <w:ind w:left="720" w:hanging="720"/>
-        <w:rPr>
-          <w:sz w:val="32"/>
-          <w:szCs w:val="32"/>
-        </w:rPr>
-      </w:pPr>
-      <w:r>
-        <w:rPr>
-          <w:sz w:val="32"/>
-          <w:szCs w:val="32"/>
-        </w:rPr>
-        <w:t>CO2</w:t>
-      </w:r>
-      <w:r>
-        <w:rPr>
-          <w:sz w:val="32"/>
-          <w:szCs w:val="32"/>
-        </w:rPr>
-        <w:t xml:space="preserve"> bis</w:t>
-      </w:r>
-    </w:p>
-    <w:tbl>
-      <w:tblPr>
-        <w:tblStyle w:val="Tabellasemplice-2"/>
-        <w:tblW w:w="0" w:type="auto"/>
-        <w:tblLook w:val="04A0" w:firstRow="1" w:lastRow="0" w:firstColumn="1" w:lastColumn="0" w:noHBand="0" w:noVBand="1"/>
-      </w:tblPr>
-      <w:tblGrid>
-        <w:gridCol w:w="4531"/>
-        <w:gridCol w:w="4531"/>
-      </w:tblGrid>
-      <w:tr>
-        <w:trPr>
-          <w:cnfStyle w:val="100000000000" w:firstRow="1" w:lastRow="0" w:firstColumn="0" w:lastColumn="0" w:oddVBand="0" w:evenVBand="0" w:oddHBand="0" w:evenHBand="0" w:firstRowFirstColumn="0" w:firstRowLastColumn="0" w:lastRowFirstColumn="0" w:lastRowLastColumn="0"/>
-        </w:trPr>
-        <w:tc>
-          <w:tcPr>
-            <w:cnfStyle w:val="001000000000" w:firstRow="0" w:lastRow="0" w:firstColumn="1" w:lastColumn="0" w:oddVBand="0" w:evenVBand="0" w:oddHBand="0" w:evenHBand="0" w:firstRowFirstColumn="0" w:firstRowLastColumn="0" w:lastRowFirstColumn="0" w:lastRowLastColumn="0"/>
-            <w:tcW w:w="4531" w:type="dxa"/>
-            <w:tcBorders>
-              <w:top w:val="single" w:sz="4" w:space="0" w:color="4CA4FB" w:themeColor="text1" w:themeTint="80"/>
-              <w:left w:val="nil"/>
-              <w:right w:val="nil"/>
-            </w:tcBorders>
-            <w:hideMark/>
-          </w:tcPr>
-          <w:p>
-            <w:r>
-              <w:t>Operazione</w:t>
-            </w:r>
-          </w:p>
-        </w:tc>
-        <w:tc>
-          <w:tcPr>
-            <w:tcW w:w="4531" w:type="dxa"/>
-            <w:tcBorders>
-              <w:top w:val="single" w:sz="4" w:space="0" w:color="4CA4FB" w:themeColor="text1" w:themeTint="80"/>
-              <w:left w:val="nil"/>
-              <w:right w:val="nil"/>
-            </w:tcBorders>
-            <w:hideMark/>
-          </w:tcPr>
-          <w:p>
-            <w:pPr>
-              <w:cnfStyle w:val="100000000000" w:firstRow="1" w:lastRow="0" w:firstColumn="0" w:lastColumn="0" w:oddVBand="0" w:evenVBand="0" w:oddHBand="0" w:evenHBand="0" w:firstRowFirstColumn="0" w:firstRowLastColumn="0" w:lastRowFirstColumn="0" w:lastRowLastColumn="0"/>
-              <w:rPr>
-                <w:b w:val="0"/>
-                <w:bCs w:val="0"/>
-              </w:rPr>
-            </w:pPr>
-            <w:proofErr w:type="spellStart"/>
-            <w:r>
-              <w:rPr>
-                <w:b w:val="0"/>
-                <w:bCs w:val="0"/>
-              </w:rPr>
-              <w:t>inserisciInfoTemplate</w:t>
-            </w:r>
-            <w:proofErr w:type="spellEnd"/>
-            <w:r>
-              <w:rPr>
-                <w:b w:val="0"/>
-                <w:bCs w:val="0"/>
-              </w:rPr>
-              <w:t>(</w:t>
-            </w:r>
-            <w:proofErr w:type="spellStart"/>
-            <w:r>
-              <w:rPr>
-                <w:b w:val="0"/>
-                <w:bCs w:val="0"/>
-              </w:rPr>
-              <w:t>puntiCorretta</w:t>
-            </w:r>
-            <w:proofErr w:type="spellEnd"/>
-            <w:r>
-              <w:rPr>
-                <w:b w:val="0"/>
-                <w:bCs w:val="0"/>
-              </w:rPr>
-              <w:t xml:space="preserve">: float, </w:t>
-            </w:r>
-            <w:proofErr w:type="spellStart"/>
-            <w:r>
-              <w:rPr>
-                <w:b w:val="0"/>
-                <w:bCs w:val="0"/>
-              </w:rPr>
-              <w:t>puntiErrata</w:t>
-            </w:r>
-            <w:proofErr w:type="spellEnd"/>
-            <w:r>
-              <w:rPr>
-                <w:b w:val="0"/>
-                <w:bCs w:val="0"/>
-              </w:rPr>
-              <w:t xml:space="preserve">: float, </w:t>
-            </w:r>
-            <w:proofErr w:type="spellStart"/>
-            <w:r>
-              <w:rPr>
-                <w:b w:val="0"/>
-                <w:bCs w:val="0"/>
-              </w:rPr>
-              <w:t>puntiNonData</w:t>
-            </w:r>
-            <w:proofErr w:type="spellEnd"/>
-            <w:r>
-              <w:rPr>
-                <w:b w:val="0"/>
-                <w:bCs w:val="0"/>
-              </w:rPr>
-              <w:t xml:space="preserve">: float, </w:t>
-            </w:r>
-            <w:proofErr w:type="spellStart"/>
-            <w:r>
-              <w:rPr>
-                <w:b w:val="0"/>
-                <w:bCs w:val="0"/>
-              </w:rPr>
-              <w:lastRenderedPageBreak/>
-              <w:t>tempoMedio</w:t>
-            </w:r>
-            <w:proofErr w:type="spellEnd"/>
-            <w:r>
-              <w:rPr>
-                <w:b w:val="0"/>
-                <w:bCs w:val="0"/>
-              </w:rPr>
-              <w:t xml:space="preserve">: </w:t>
-            </w:r>
-            <w:proofErr w:type="spellStart"/>
-            <w:r>
-              <w:rPr>
-                <w:b w:val="0"/>
-                <w:bCs w:val="0"/>
-              </w:rPr>
-              <w:t>int</w:t>
-            </w:r>
-            <w:proofErr w:type="spellEnd"/>
-            <w:r>
-              <w:rPr>
-                <w:b w:val="0"/>
-                <w:bCs w:val="0"/>
-              </w:rPr>
-              <w:t xml:space="preserve">, </w:t>
-            </w:r>
-            <w:proofErr w:type="spellStart"/>
-            <w:r>
-              <w:rPr>
-                <w:b w:val="0"/>
-                <w:bCs w:val="0"/>
-              </w:rPr>
-              <w:t>numRisposte</w:t>
-            </w:r>
-            <w:proofErr w:type="spellEnd"/>
-            <w:r>
-              <w:rPr>
-                <w:b w:val="0"/>
-                <w:bCs w:val="0"/>
-              </w:rPr>
-              <w:t xml:space="preserve">: </w:t>
-            </w:r>
-            <w:proofErr w:type="spellStart"/>
-            <w:r>
-              <w:rPr>
-                <w:b w:val="0"/>
-                <w:bCs w:val="0"/>
-              </w:rPr>
-              <w:t>int</w:t>
-            </w:r>
-            <w:proofErr w:type="spellEnd"/>
-            <w:r>
-              <w:rPr>
-                <w:b w:val="0"/>
-                <w:bCs w:val="0"/>
-              </w:rPr>
-              <w:t xml:space="preserve">, </w:t>
-            </w:r>
-            <w:proofErr w:type="spellStart"/>
-            <w:r>
-              <w:rPr>
-                <w:b w:val="0"/>
-                <w:bCs w:val="0"/>
-              </w:rPr>
-              <w:t>numRisposteCorrette</w:t>
-            </w:r>
-            <w:proofErr w:type="spellEnd"/>
-            <w:r>
-              <w:rPr>
-                <w:b w:val="0"/>
-                <w:bCs w:val="0"/>
-              </w:rPr>
-              <w:t xml:space="preserve">: </w:t>
-            </w:r>
-            <w:proofErr w:type="spellStart"/>
-            <w:r>
-              <w:rPr>
-                <w:b w:val="0"/>
-                <w:bCs w:val="0"/>
-              </w:rPr>
-              <w:t>int</w:t>
-            </w:r>
-            <w:proofErr w:type="spellEnd"/>
-            <w:r>
-              <w:rPr>
-                <w:b w:val="0"/>
-                <w:bCs w:val="0"/>
-              </w:rPr>
-              <w:t>)</w:t>
-            </w:r>
-          </w:p>
-        </w:tc>
-      </w:tr>
-      <w:tr>
-        <w:trPr>
-          <w:cnfStyle w:val="000000100000" w:firstRow="0" w:lastRow="0" w:firstColumn="0" w:lastColumn="0" w:oddVBand="0" w:evenVBand="0" w:oddHBand="1" w:evenHBand="0" w:firstRowFirstColumn="0" w:firstRowLastColumn="0" w:lastRowFirstColumn="0" w:lastRowLastColumn="0"/>
-        </w:trPr>
-        <w:tc>
-          <w:tcPr>
-            <w:cnfStyle w:val="001000000000" w:firstRow="0" w:lastRow="0" w:firstColumn="1" w:lastColumn="0" w:oddVBand="0" w:evenVBand="0" w:oddHBand="0" w:evenHBand="0" w:firstRowFirstColumn="0" w:firstRowLastColumn="0" w:lastRowFirstColumn="0" w:lastRowLastColumn="0"/>
-            <w:tcW w:w="4531" w:type="dxa"/>
-            <w:tcBorders>
-              <w:left w:val="nil"/>
-              <w:right w:val="nil"/>
-            </w:tcBorders>
-            <w:hideMark/>
-          </w:tcPr>
-          <w:p>
-            <w:r>
-              <w:lastRenderedPageBreak/>
-              <w:t>Riferimenti</w:t>
-            </w:r>
-          </w:p>
-        </w:tc>
-        <w:tc>
-          <w:tcPr>
-            <w:tcW w:w="4531" w:type="dxa"/>
-            <w:tcBorders>
-              <w:left w:val="nil"/>
-              <w:right w:val="nil"/>
-            </w:tcBorders>
-            <w:hideMark/>
-          </w:tcPr>
-          <w:p>
-            <w:pPr>
-              <w:cnfStyle w:val="000000100000" w:firstRow="0" w:lastRow="0" w:firstColumn="0" w:lastColumn="0" w:oddVBand="0" w:evenVBand="0" w:oddHBand="1" w:evenHBand="0" w:firstRowFirstColumn="0" w:firstRowLastColumn="0" w:lastRowFirstColumn="0" w:lastRowLastColumn="0"/>
-            </w:pPr>
-            <w:r>
-              <w:t>UC2: Crea template di test personalizzato</w:t>
-            </w:r>
-          </w:p>
-        </w:tc>
-      </w:tr>
-      <w:tr>
-        <w:tc>
-          <w:tcPr>
-            <w:cnfStyle w:val="001000000000" w:firstRow="0" w:lastRow="0" w:firstColumn="1" w:lastColumn="0" w:oddVBand="0" w:evenVBand="0" w:oddHBand="0" w:evenHBand="0" w:firstRowFirstColumn="0" w:firstRowLastColumn="0" w:lastRowFirstColumn="0" w:lastRowLastColumn="0"/>
-            <w:tcW w:w="4531" w:type="dxa"/>
-            <w:tcBorders>
-              <w:top w:val="nil"/>
-              <w:left w:val="nil"/>
-              <w:bottom w:val="nil"/>
-              <w:right w:val="nil"/>
-            </w:tcBorders>
-            <w:hideMark/>
-          </w:tcPr>
-          <w:p>
-            <w:r>
-              <w:t>Pre-condizioni</w:t>
-            </w:r>
-          </w:p>
-        </w:tc>
-        <w:tc>
-          <w:tcPr>
-            <w:tcW w:w="4531" w:type="dxa"/>
-            <w:tcBorders>
-              <w:top w:val="nil"/>
-              <w:left w:val="nil"/>
-              <w:bottom w:val="nil"/>
-              <w:right w:val="nil"/>
-            </w:tcBorders>
-            <w:hideMark/>
-          </w:tcPr>
-          <w:p>
-            <w:pPr>
-              <w:cnfStyle w:val="000000000000" w:firstRow="0" w:lastRow="0" w:firstColumn="0" w:lastColumn="0" w:oddVBand="0" w:evenVBand="0" w:oddHBand="0" w:evenHBand="0" w:firstRowFirstColumn="0" w:firstRowLastColumn="0" w:lastRowFirstColumn="0" w:lastRowLastColumn="0"/>
-            </w:pPr>
-            <w:r>
-              <w:t xml:space="preserve">È in corso la creazione di un </w:t>
-            </w:r>
-            <w:proofErr w:type="spellStart"/>
-            <w:r>
-              <w:t>TemplatePersonalizzato</w:t>
-            </w:r>
-            <w:proofErr w:type="spellEnd"/>
-            <w:r>
-              <w:t xml:space="preserve"> </w:t>
-            </w:r>
-            <w:proofErr w:type="spellStart"/>
-            <w:r>
-              <w:rPr>
-                <w:i/>
-                <w:iCs/>
-              </w:rPr>
-              <w:t>tp</w:t>
-            </w:r>
-            <w:proofErr w:type="spellEnd"/>
-            <w:r>
-              <w:t>.</w:t>
-            </w:r>
-          </w:p>
-        </w:tc>
-      </w:tr>
-      <w:tr>
-        <w:trPr>
-          <w:cnfStyle w:val="000000100000" w:firstRow="0" w:lastRow="0" w:firstColumn="0" w:lastColumn="0" w:oddVBand="0" w:evenVBand="0" w:oddHBand="1" w:evenHBand="0" w:firstRowFirstColumn="0" w:firstRowLastColumn="0" w:lastRowFirstColumn="0" w:lastRowLastColumn="0"/>
-        </w:trPr>
-        <w:tc>
-          <w:tcPr>
-            <w:cnfStyle w:val="001000000000" w:firstRow="0" w:lastRow="0" w:firstColumn="1" w:lastColumn="0" w:oddVBand="0" w:evenVBand="0" w:oddHBand="0" w:evenHBand="0" w:firstRowFirstColumn="0" w:firstRowLastColumn="0" w:lastRowFirstColumn="0" w:lastRowLastColumn="0"/>
-            <w:tcW w:w="4531" w:type="dxa"/>
-            <w:tcBorders>
-              <w:left w:val="nil"/>
-              <w:right w:val="nil"/>
-            </w:tcBorders>
-            <w:hideMark/>
-          </w:tcPr>
-          <w:p>
-            <w:r>
-              <w:t>Post-condizioni</w:t>
-            </w:r>
-          </w:p>
-        </w:tc>
-        <w:tc>
-          <w:tcPr>
-            <w:tcW w:w="4531" w:type="dxa"/>
-            <w:tcBorders>
-              <w:left w:val="nil"/>
-              <w:right w:val="nil"/>
-            </w:tcBorders>
-            <w:hideMark/>
-          </w:tcPr>
-          <w:p>
-            <w:pPr>
-              <w:pStyle w:val="Paragrafoelenco"/>
-              <w:numPr>
-                <w:ilvl w:val="0"/>
-                <w:numId w:val="30"/>
-              </w:numPr>
-              <w:cnfStyle w:val="000000100000" w:firstRow="0" w:lastRow="0" w:firstColumn="0" w:lastColumn="0" w:oddVBand="0" w:evenVBand="0" w:oddHBand="1" w:evenHBand="0" w:firstRowFirstColumn="0" w:firstRowLastColumn="0" w:lastRowFirstColumn="0" w:lastRowLastColumn="0"/>
-            </w:pPr>
-            <w:r>
-              <w:t xml:space="preserve">Sono stati inizializzati gli attributi di </w:t>
-            </w:r>
-            <w:proofErr w:type="spellStart"/>
-            <w:r>
-              <w:rPr>
-                <w:i/>
-                <w:iCs/>
-              </w:rPr>
-              <w:t>tp</w:t>
-            </w:r>
-            <w:proofErr w:type="spellEnd"/>
-            <w:r>
-              <w:rPr>
-                <w:i/>
-                <w:iCs/>
-              </w:rPr>
-              <w:t xml:space="preserve"> </w:t>
-            </w:r>
-            <w:r>
-              <w:t xml:space="preserve">e sono state restituite le istanze </w:t>
-            </w:r>
-            <w:r>
-              <w:rPr>
-                <w:i/>
-                <w:iCs/>
-              </w:rPr>
-              <w:t>m</w:t>
-            </w:r>
-            <w:r>
-              <w:rPr>
-                <w:i/>
-                <w:iCs/>
-                <w:vertAlign w:val="subscript"/>
-              </w:rPr>
-              <w:t xml:space="preserve">i </w:t>
-            </w:r>
-            <w:r>
-              <w:t>delle Materie disponibili.</w:t>
-            </w:r>
-          </w:p>
-        </w:tc>
-      </w:tr>
-    </w:tbl>
-    <w:p/>
-    <w:p>
-      <w:r>
-        <w:rPr>
-          <w:b/>
-          <w:bCs/>
-        </w:rPr>
-        <w:t>NOTA</w:t>
-      </w:r>
-      <w:r>
-        <w:t xml:space="preserve">: i nomi degli attributi di Punteggio (trasferiti in </w:t>
-      </w:r>
-      <w:proofErr w:type="spellStart"/>
-      <w:r>
-        <w:t>TemplatePersonalizzato</w:t>
-      </w:r>
-      <w:proofErr w:type="spellEnd"/>
-      <w:r>
-        <w:t xml:space="preserve">) sono stati rinominati in: </w:t>
-      </w:r>
-      <w:proofErr w:type="spellStart"/>
-      <w:r>
-        <w:t>puntiCorretta</w:t>
-      </w:r>
-      <w:proofErr w:type="spellEnd"/>
-      <w:r>
-        <w:t xml:space="preserve">, </w:t>
-      </w:r>
-      <w:proofErr w:type="spellStart"/>
-      <w:r>
-        <w:t>puntiErrata</w:t>
-      </w:r>
-      <w:proofErr w:type="spellEnd"/>
-      <w:r>
-        <w:t xml:space="preserve">, </w:t>
-      </w:r>
-      <w:proofErr w:type="spellStart"/>
-      <w:r>
-        <w:t>puntiNonData</w:t>
-      </w:r>
-      <w:proofErr w:type="spellEnd"/>
-      <w:r>
-        <w:t xml:space="preserve"> per una maggiore comprensibilità.</w:t>
-      </w:r>
-    </w:p>
-    <w:p>
       <w:pPr>
         <w:pStyle w:val="Titolo2"/>
       </w:pPr>
-      <w:bookmarkStart w:id="12" w:name="_Toc93162584"/>
+      <w:bookmarkStart w:id="11" w:name="_Toc93162584"/>
       <w:r>
         <w:t>Diagrammi di interazione</w:t>
       </w:r>
-      <w:bookmarkEnd w:id="12"/>
+      <w:bookmarkEnd w:id="11"/>
     </w:p>
     <w:p>
       <w:pPr>
@@ -4999,75 +3657,13 @@
         <w:rPr>
           <w:b/>
           <w:bCs/>
-          <w:noProof/>
-        </w:rPr>
-        <w:drawing>
-          <wp:anchor distT="0" distB="0" distL="114300" distR="114300" simplePos="0" relativeHeight="251660288" behindDoc="0" locked="0" layoutInCell="1" allowOverlap="1" wp14:anchorId="38EFA55D" wp14:editId="24C5039C">
-            <wp:simplePos x="0" y="0"/>
-            <wp:positionH relativeFrom="page">
-              <wp:posOffset>301374</wp:posOffset>
-            </wp:positionH>
-            <wp:positionV relativeFrom="paragraph">
-              <wp:posOffset>331632</wp:posOffset>
-            </wp:positionV>
-            <wp:extent cx="7062315" cy="1924493"/>
-            <wp:effectExtent l="0" t="0" r="5715" b="0"/>
-            <wp:wrapTopAndBottom/>
-            <wp:docPr id="4" name="Immagine 4"/>
-            <wp:cNvGraphicFramePr>
-              <a:graphicFrameLocks xmlns:a="http://schemas.openxmlformats.org/drawingml/2006/main" noChangeAspect="1"/>
-            </wp:cNvGraphicFramePr>
-            <a:graphic xmlns:a="http://schemas.openxmlformats.org/drawingml/2006/main">
-              <a:graphicData uri="http://schemas.openxmlformats.org/drawingml/2006/picture">
-                <pic:pic xmlns:pic="http://schemas.openxmlformats.org/drawingml/2006/picture">
-                  <pic:nvPicPr>
-                    <pic:cNvPr id="1" name=""/>
-                    <pic:cNvPicPr/>
-                  </pic:nvPicPr>
-                  <pic:blipFill>
-                    <a:blip r:embed="rId10">
-                      <a:extLst>
-                        <a:ext uri="{28A0092B-C50C-407E-A947-70E740481C1C}">
-                          <a14:useLocalDpi xmlns:a14="http://schemas.microsoft.com/office/drawing/2010/main" val="0"/>
-                        </a:ext>
-                      </a:extLst>
-                    </a:blip>
-                    <a:stretch>
-                      <a:fillRect/>
-                    </a:stretch>
-                  </pic:blipFill>
-                  <pic:spPr>
-                    <a:xfrm>
-                      <a:off x="0" y="0"/>
-                      <a:ext cx="7062315" cy="1924493"/>
-                    </a:xfrm>
-                    <a:prstGeom prst="rect">
-                      <a:avLst/>
-                    </a:prstGeom>
-                  </pic:spPr>
-                </pic:pic>
-              </a:graphicData>
-            </a:graphic>
-            <wp14:sizeRelH relativeFrom="margin">
-              <wp14:pctWidth>0</wp14:pctWidth>
-            </wp14:sizeRelH>
-            <wp14:sizeRelV relativeFrom="margin">
-              <wp14:pctHeight>0</wp14:pctHeight>
-            </wp14:sizeRelV>
-          </wp:anchor>
-        </w:drawing>
-      </w:r>
-      <w:r>
-        <w:rPr>
-          <w:b/>
-          <w:bCs/>
         </w:rPr>
         <w:t>SD_UC2_creaTemplate</w:t>
       </w:r>
     </w:p>
     <w:p>
       <w:pPr>
-        <w:pStyle w:val="Paragrafoelenco"/>
+        <w:ind w:left="360"/>
         <w:rPr>
           <w:b/>
           <w:bCs/>
@@ -5090,146 +3686,13 @@
         <w:rPr>
           <w:b/>
           <w:bCs/>
-          <w:noProof/>
-        </w:rPr>
-        <w:drawing>
-          <wp:anchor distT="0" distB="0" distL="114300" distR="114300" simplePos="0" relativeHeight="251665408" behindDoc="0" locked="0" layoutInCell="1" allowOverlap="1" wp14:anchorId="0837B95C" wp14:editId="2277108C">
-            <wp:simplePos x="0" y="0"/>
-            <wp:positionH relativeFrom="margin">
-              <wp:posOffset>-887304</wp:posOffset>
-            </wp:positionH>
-            <wp:positionV relativeFrom="paragraph">
-              <wp:posOffset>221037</wp:posOffset>
-            </wp:positionV>
-            <wp:extent cx="7548500" cy="1924334"/>
-            <wp:effectExtent l="0" t="0" r="0" b="0"/>
-            <wp:wrapTopAndBottom/>
-            <wp:docPr id="10" name="Immagine 10"/>
-            <wp:cNvGraphicFramePr>
-              <a:graphicFrameLocks xmlns:a="http://schemas.openxmlformats.org/drawingml/2006/main" noChangeAspect="1"/>
-            </wp:cNvGraphicFramePr>
-            <a:graphic xmlns:a="http://schemas.openxmlformats.org/drawingml/2006/main">
-              <a:graphicData uri="http://schemas.openxmlformats.org/drawingml/2006/picture">
-                <pic:pic xmlns:pic="http://schemas.openxmlformats.org/drawingml/2006/picture">
-                  <pic:nvPicPr>
-                    <pic:cNvPr id="0" name="Picture 2"/>
-                    <pic:cNvPicPr>
-                      <a:picLocks noChangeAspect="1" noChangeArrowheads="1"/>
-                    </pic:cNvPicPr>
-                  </pic:nvPicPr>
-                  <pic:blipFill>
-                    <a:blip r:embed="rId11" cstate="print">
-                      <a:extLst>
-                        <a:ext uri="{28A0092B-C50C-407E-A947-70E740481C1C}">
-                          <a14:useLocalDpi xmlns:a14="http://schemas.microsoft.com/office/drawing/2010/main" val="0"/>
-                        </a:ext>
-                      </a:extLst>
-                    </a:blip>
-                    <a:srcRect/>
-                    <a:stretch>
-                      <a:fillRect/>
-                    </a:stretch>
-                  </pic:blipFill>
-                  <pic:spPr bwMode="auto">
-                    <a:xfrm>
-                      <a:off x="0" y="0"/>
-                      <a:ext cx="7549614" cy="1924618"/>
-                    </a:xfrm>
-                    <a:prstGeom prst="rect">
-                      <a:avLst/>
-                    </a:prstGeom>
-                    <a:noFill/>
-                    <a:ln>
-                      <a:noFill/>
-                    </a:ln>
-                  </pic:spPr>
-                </pic:pic>
-              </a:graphicData>
-            </a:graphic>
-            <wp14:sizeRelH relativeFrom="margin">
-              <wp14:pctWidth>0</wp14:pctWidth>
-            </wp14:sizeRelH>
-            <wp14:sizeRelV relativeFrom="margin">
-              <wp14:pctHeight>0</wp14:pctHeight>
-            </wp14:sizeRelV>
-          </wp:anchor>
-        </w:drawing>
-      </w:r>
-      <w:r>
-        <w:rPr>
-          <w:b/>
-          <w:bCs/>
         </w:rPr>
         <w:t>SD_UC2_inserisciInfoTemplate</w:t>
       </w:r>
     </w:p>
     <w:p>
       <w:pPr>
-        <w:rPr>
-          <w:b/>
-          <w:bCs/>
-        </w:rPr>
-      </w:pPr>
-    </w:p>
-    <w:p>
-      <w:pPr>
-        <w:rPr>
-          <w:b/>
-          <w:bCs/>
-        </w:rPr>
-      </w:pPr>
-    </w:p>
-    <w:p>
-      <w:pPr>
-        <w:rPr>
-          <w:b/>
-          <w:bCs/>
-        </w:rPr>
-      </w:pPr>
-    </w:p>
-    <w:p>
-      <w:pPr>
-        <w:rPr>
-          <w:b/>
-          <w:bCs/>
-        </w:rPr>
-      </w:pPr>
-    </w:p>
-    <w:p>
-      <w:pPr>
-        <w:rPr>
-          <w:b/>
-          <w:bCs/>
-        </w:rPr>
-      </w:pPr>
-    </w:p>
-    <w:p>
-      <w:pPr>
-        <w:rPr>
-          <w:b/>
-          <w:bCs/>
-        </w:rPr>
-      </w:pPr>
-    </w:p>
-    <w:p>
-      <w:pPr>
-        <w:rPr>
-          <w:b/>
-          <w:bCs/>
-        </w:rPr>
-      </w:pPr>
-    </w:p>
-    <w:p>
-      <w:pPr>
-        <w:rPr>
-          <w:b/>
-          <w:bCs/>
-        </w:rPr>
-      </w:pPr>
-    </w:p>
-    <w:p>
-      <w:pPr>
-        <w:pStyle w:val="Paragrafoelenco"/>
+        <w:ind w:left="360"/>
         <w:rPr>
           <w:b/>
           <w:bCs/>
@@ -5253,6 +3716,7 @@
           <w:b/>
           <w:bCs/>
         </w:rPr>
+        <w:lastRenderedPageBreak/>
         <w:t>SD_UC2_creaSezione</w:t>
       </w:r>
     </w:p>
@@ -5263,75 +3727,6 @@
           <w:bCs/>
         </w:rPr>
       </w:pPr>
-      <w:r>
-        <w:rPr>
-          <w:b/>
-          <w:bCs/>
-          <w:noProof/>
-        </w:rPr>
-        <w:drawing>
-          <wp:anchor distT="0" distB="0" distL="114300" distR="114300" simplePos="0" relativeHeight="251666432" behindDoc="0" locked="0" layoutInCell="1" allowOverlap="1" wp14:anchorId="7C304E37" wp14:editId="2D1EA680">
-            <wp:simplePos x="0" y="0"/>
-            <wp:positionH relativeFrom="margin">
-              <wp:posOffset>-647700</wp:posOffset>
-            </wp:positionH>
-            <wp:positionV relativeFrom="paragraph">
-              <wp:posOffset>635</wp:posOffset>
-            </wp:positionV>
-            <wp:extent cx="7082790" cy="2544445"/>
-            <wp:effectExtent l="0" t="0" r="3810" b="8255"/>
-            <wp:wrapTopAndBottom/>
-            <wp:docPr id="11" name="Immagine 11"/>
-            <wp:cNvGraphicFramePr>
-              <a:graphicFrameLocks xmlns:a="http://schemas.openxmlformats.org/drawingml/2006/main" noChangeAspect="1"/>
-            </wp:cNvGraphicFramePr>
-            <a:graphic xmlns:a="http://schemas.openxmlformats.org/drawingml/2006/main">
-              <a:graphicData uri="http://schemas.openxmlformats.org/drawingml/2006/picture">
-                <pic:pic xmlns:pic="http://schemas.openxmlformats.org/drawingml/2006/picture">
-                  <pic:nvPicPr>
-                    <pic:cNvPr id="0" name="Picture 3"/>
-                    <pic:cNvPicPr>
-                      <a:picLocks noChangeAspect="1" noChangeArrowheads="1"/>
-                    </pic:cNvPicPr>
-                  </pic:nvPicPr>
-                  <pic:blipFill>
-                    <a:blip r:embed="rId12" cstate="print">
-                      <a:extLst>
-                        <a:ext uri="{28A0092B-C50C-407E-A947-70E740481C1C}">
-                          <a14:useLocalDpi xmlns:a14="http://schemas.microsoft.com/office/drawing/2010/main" val="0"/>
-                        </a:ext>
-                      </a:extLst>
-                    </a:blip>
-                    <a:srcRect/>
-                    <a:stretch>
-                      <a:fillRect/>
-                    </a:stretch>
-                  </pic:blipFill>
-                  <pic:spPr bwMode="auto">
-                    <a:xfrm>
-                      <a:off x="0" y="0"/>
-                      <a:ext cx="7082790" cy="2544445"/>
-                    </a:xfrm>
-                    <a:prstGeom prst="rect">
-                      <a:avLst/>
-                    </a:prstGeom>
-                    <a:noFill/>
-                    <a:ln>
-                      <a:noFill/>
-                    </a:ln>
-                  </pic:spPr>
-                </pic:pic>
-              </a:graphicData>
-            </a:graphic>
-            <wp14:sizeRelH relativeFrom="margin">
-              <wp14:pctWidth>0</wp14:pctWidth>
-            </wp14:sizeRelH>
-            <wp14:sizeRelV relativeFrom="margin">
-              <wp14:pctHeight>0</wp14:pctHeight>
-            </wp14:sizeRelV>
-          </wp:anchor>
-        </w:drawing>
-      </w:r>
     </w:p>
     <w:p>
       <w:pPr>
@@ -5349,68 +3744,6 @@
         <w:rPr>
           <w:b/>
           <w:bCs/>
-          <w:noProof/>
-        </w:rPr>
-        <w:drawing>
-          <wp:anchor distT="0" distB="0" distL="114300" distR="114300" simplePos="0" relativeHeight="251661312" behindDoc="0" locked="0" layoutInCell="1" allowOverlap="1" wp14:anchorId="3895C956" wp14:editId="6FC4C6B9">
-            <wp:simplePos x="0" y="0"/>
-            <wp:positionH relativeFrom="margin">
-              <wp:posOffset>-570200</wp:posOffset>
-            </wp:positionH>
-            <wp:positionV relativeFrom="paragraph">
-              <wp:posOffset>299897</wp:posOffset>
-            </wp:positionV>
-            <wp:extent cx="6968490" cy="1403350"/>
-            <wp:effectExtent l="0" t="0" r="3810" b="6350"/>
-            <wp:wrapTopAndBottom/>
-            <wp:docPr id="5" name="Immagine 5"/>
-            <wp:cNvGraphicFramePr>
-              <a:graphicFrameLocks xmlns:a="http://schemas.openxmlformats.org/drawingml/2006/main" noChangeAspect="1"/>
-            </wp:cNvGraphicFramePr>
-            <a:graphic xmlns:a="http://schemas.openxmlformats.org/drawingml/2006/main">
-              <a:graphicData uri="http://schemas.openxmlformats.org/drawingml/2006/picture">
-                <pic:pic xmlns:pic="http://schemas.openxmlformats.org/drawingml/2006/picture">
-                  <pic:nvPicPr>
-                    <pic:cNvPr id="1" name=""/>
-                    <pic:cNvPicPr/>
-                  </pic:nvPicPr>
-                  <pic:blipFill>
-                    <a:blip r:embed="rId13">
-                      <a:extLst>
-                        <a:ext uri="{28A0092B-C50C-407E-A947-70E740481C1C}">
-                          <a14:useLocalDpi xmlns:a14="http://schemas.microsoft.com/office/drawing/2010/main" val="0"/>
-                        </a:ext>
-                      </a:extLst>
-                    </a:blip>
-                    <a:stretch>
-                      <a:fillRect/>
-                    </a:stretch>
-                  </pic:blipFill>
-                  <pic:spPr>
-                    <a:xfrm>
-                      <a:off x="0" y="0"/>
-                      <a:ext cx="6968490" cy="1403350"/>
-                    </a:xfrm>
-                    <a:prstGeom prst="rect">
-                      <a:avLst/>
-                    </a:prstGeom>
-                  </pic:spPr>
-                </pic:pic>
-              </a:graphicData>
-            </a:graphic>
-            <wp14:sizeRelH relativeFrom="page">
-              <wp14:pctWidth>0</wp14:pctWidth>
-            </wp14:sizeRelH>
-            <wp14:sizeRelV relativeFrom="page">
-              <wp14:pctHeight>0</wp14:pctHeight>
-            </wp14:sizeRelV>
-          </wp:anchor>
-        </w:drawing>
-      </w:r>
-      <w:r>
-        <w:rPr>
-          <w:b/>
-          <w:bCs/>
         </w:rPr>
         <w:t>SD_UC2_confermaTemplate</w:t>
       </w:r>
@@ -5428,81 +3761,12 @@
       <w:pPr>
         <w:pStyle w:val="Titolo2"/>
       </w:pPr>
-      <w:bookmarkStart w:id="13" w:name="_Toc93162585"/>
-      <w:r>
-        <w:rPr>
-          <w:noProof/>
-        </w:rPr>
-        <w:lastRenderedPageBreak/>
-        <w:drawing>
-          <wp:anchor distT="0" distB="0" distL="114300" distR="114300" simplePos="0" relativeHeight="251664384" behindDoc="0" locked="0" layoutInCell="1" allowOverlap="1" wp14:anchorId="71C11E5B" wp14:editId="418BA8EA">
-            <wp:simplePos x="0" y="0"/>
-            <wp:positionH relativeFrom="margin">
-              <wp:align>center</wp:align>
-            </wp:positionH>
-            <wp:positionV relativeFrom="paragraph">
-              <wp:posOffset>384485</wp:posOffset>
-            </wp:positionV>
-            <wp:extent cx="7256145" cy="5528310"/>
-            <wp:effectExtent l="0" t="0" r="1905" b="0"/>
-            <wp:wrapTopAndBottom/>
-            <wp:docPr id="9" name="Immagine 9"/>
-            <wp:cNvGraphicFramePr>
-              <a:graphicFrameLocks xmlns:a="http://schemas.openxmlformats.org/drawingml/2006/main" noChangeAspect="1"/>
-            </wp:cNvGraphicFramePr>
-            <a:graphic xmlns:a="http://schemas.openxmlformats.org/drawingml/2006/main">
-              <a:graphicData uri="http://schemas.openxmlformats.org/drawingml/2006/picture">
-                <pic:pic xmlns:pic="http://schemas.openxmlformats.org/drawingml/2006/picture">
-                  <pic:nvPicPr>
-                    <pic:cNvPr id="0" name="Picture 1"/>
-                    <pic:cNvPicPr>
-                      <a:picLocks noChangeAspect="1" noChangeArrowheads="1"/>
-                    </pic:cNvPicPr>
-                  </pic:nvPicPr>
-                  <pic:blipFill>
-                    <a:blip r:embed="rId14" cstate="print">
-                      <a:extLst>
-                        <a:ext uri="{28A0092B-C50C-407E-A947-70E740481C1C}">
-                          <a14:useLocalDpi xmlns:a14="http://schemas.microsoft.com/office/drawing/2010/main" val="0"/>
-                        </a:ext>
-                      </a:extLst>
-                    </a:blip>
-                    <a:srcRect/>
-                    <a:stretch>
-                      <a:fillRect/>
-                    </a:stretch>
-                  </pic:blipFill>
-                  <pic:spPr bwMode="auto">
-                    <a:xfrm>
-                      <a:off x="0" y="0"/>
-                      <a:ext cx="7256145" cy="5528310"/>
-                    </a:xfrm>
-                    <a:prstGeom prst="rect">
-                      <a:avLst/>
-                    </a:prstGeom>
-                    <a:noFill/>
-                    <a:ln>
-                      <a:noFill/>
-                    </a:ln>
-                  </pic:spPr>
-                </pic:pic>
-              </a:graphicData>
-            </a:graphic>
-            <wp14:sizeRelH relativeFrom="margin">
-              <wp14:pctWidth>0</wp14:pctWidth>
-            </wp14:sizeRelH>
-            <wp14:sizeRelV relativeFrom="margin">
-              <wp14:pctHeight>0</wp14:pctHeight>
-            </wp14:sizeRelV>
-          </wp:anchor>
-        </w:drawing>
-      </w:r>
+      <w:bookmarkStart w:id="12" w:name="_Toc93162585"/>
       <w:r>
         <w:t>DCD</w:t>
       </w:r>
-      <w:bookmarkEnd w:id="13"/>
+      <w:bookmarkEnd w:id="12"/>
     </w:p>
-    <w:p/>
     <w:p/>
     <w:sectPr>
       <w:pgSz w:w="11906" w:h="16838"/>

</xml_diff>

<commit_message>
Elaborazione 3 - Raffinamenti
Elaborazione 3 - Raffinamenti
</commit_message>
<xml_diff>
--- a/Iterazione 3/2022_01_18_UniCTest_Elaborazione_3.docx
+++ b/Iterazione 3/2022_01_18_UniCTest_Elaborazione_3.docx
@@ -1810,7 +1810,13 @@
         <w:t xml:space="preserve"> </w:t>
       </w:r>
       <w:r>
-        <w:t>Bisognerà aggiornare il caso d’uso di avviamento e implementare le classi software, i metodi e l’interfaccia utente relativi a UC2.</w:t>
+        <w:t>Bisognerà aggiornare il caso d’uso di avviamento e implementare le classi software, i metodi e l’interfaccia utente relativi a UC</w:t>
+      </w:r>
+      <w:r>
+        <w:t>1</w:t>
+      </w:r>
+      <w:r>
+        <w:t>.</w:t>
       </w:r>
     </w:p>
     <w:p>
@@ -3723,10 +3729,27 @@
     </w:p>
     <w:p>
       <w:pPr>
+        <w:rPr>
+          <w:rFonts w:asciiTheme="majorHAnsi" w:eastAsiaTheme="majorEastAsia" w:hAnsiTheme="majorHAnsi" w:cstheme="majorBidi"/>
+          <w:b/>
+          <w:bCs/>
+          <w:smallCaps/>
+          <w:color w:val="034A90" w:themeColor="text1"/>
+          <w:sz w:val="28"/>
+          <w:szCs w:val="28"/>
+        </w:rPr>
+      </w:pPr>
+      <w:bookmarkStart w:id="11" w:name="_Toc93162584"/>
+      <w:r>
+        <w:br w:type="page"/>
+      </w:r>
+    </w:p>
+    <w:p>
+      <w:pPr>
         <w:pStyle w:val="Titolo2"/>
       </w:pPr>
-      <w:bookmarkStart w:id="11" w:name="_Toc93162584"/>
-      <w:r>
+      <w:r>
+        <w:lastRenderedPageBreak/>
         <w:t>Diagrammi di interazione</w:t>
       </w:r>
       <w:bookmarkEnd w:id="11"/>
@@ -3748,17 +3771,92 @@
           <w:b/>
           <w:bCs/>
         </w:rPr>
-        <w:t>SD_UC2_creaTemplate</w:t>
-      </w:r>
-    </w:p>
-    <w:p>
-      <w:pPr>
-        <w:ind w:left="360"/>
+        <w:t>SD_</w:t>
+      </w:r>
+      <w:r>
         <w:rPr>
           <w:b/>
           <w:bCs/>
         </w:rPr>
-      </w:pPr>
+        <w:t>UC1_visualizzaTemplate</w:t>
+      </w:r>
+    </w:p>
+    <w:p>
+      <w:pPr>
+        <w:rPr>
+          <w:b/>
+          <w:bCs/>
+        </w:rPr>
+      </w:pPr>
+      <w:r>
+        <w:rPr>
+          <w:b/>
+          <w:bCs/>
+          <w:noProof/>
+        </w:rPr>
+        <w:drawing>
+          <wp:anchor distT="0" distB="0" distL="114300" distR="114300" simplePos="0" relativeHeight="251668480" behindDoc="0" locked="0" layoutInCell="1" allowOverlap="1" wp14:anchorId="2A525FE6" wp14:editId="0D088403">
+            <wp:simplePos x="0" y="0"/>
+            <wp:positionH relativeFrom="column">
+              <wp:posOffset>-680085</wp:posOffset>
+            </wp:positionH>
+            <wp:positionV relativeFrom="paragraph">
+              <wp:posOffset>0</wp:posOffset>
+            </wp:positionV>
+            <wp:extent cx="7196455" cy="2700020"/>
+            <wp:effectExtent l="0" t="0" r="4445" b="5080"/>
+            <wp:wrapTopAndBottom/>
+            <wp:docPr id="2" name="Immagine 2"/>
+            <wp:cNvGraphicFramePr>
+              <a:graphicFrameLocks xmlns:a="http://schemas.openxmlformats.org/drawingml/2006/main" noChangeAspect="1"/>
+            </wp:cNvGraphicFramePr>
+            <a:graphic xmlns:a="http://schemas.openxmlformats.org/drawingml/2006/main">
+              <a:graphicData uri="http://schemas.openxmlformats.org/drawingml/2006/picture">
+                <pic:pic xmlns:pic="http://schemas.openxmlformats.org/drawingml/2006/picture">
+                  <pic:nvPicPr>
+                    <pic:cNvPr id="0" name="Picture 2"/>
+                    <pic:cNvPicPr>
+                      <a:picLocks noChangeAspect="1" noChangeArrowheads="1"/>
+                    </pic:cNvPicPr>
+                  </pic:nvPicPr>
+                  <pic:blipFill>
+                    <a:blip r:embed="rId10" cstate="print">
+                      <a:extLst>
+                        <a:ext uri="{28A0092B-C50C-407E-A947-70E740481C1C}">
+                          <a14:useLocalDpi xmlns:a14="http://schemas.microsoft.com/office/drawing/2010/main" val="0"/>
+                        </a:ext>
+                      </a:extLst>
+                    </a:blip>
+                    <a:srcRect/>
+                    <a:stretch>
+                      <a:fillRect/>
+                    </a:stretch>
+                  </pic:blipFill>
+                  <pic:spPr bwMode="auto">
+                    <a:xfrm>
+                      <a:off x="0" y="0"/>
+                      <a:ext cx="7196455" cy="2700020"/>
+                    </a:xfrm>
+                    <a:prstGeom prst="rect">
+                      <a:avLst/>
+                    </a:prstGeom>
+                    <a:noFill/>
+                    <a:ln>
+                      <a:noFill/>
+                    </a:ln>
+                  </pic:spPr>
+                </pic:pic>
+              </a:graphicData>
+            </a:graphic>
+            <wp14:sizeRelH relativeFrom="margin">
+              <wp14:pctWidth>0</wp14:pctWidth>
+            </wp14:sizeRelH>
+            <wp14:sizeRelV relativeFrom="margin">
+              <wp14:pctHeight>0</wp14:pctHeight>
+            </wp14:sizeRelV>
+          </wp:anchor>
+        </w:drawing>
+      </w:r>
     </w:p>
     <w:p>
       <w:pPr>
@@ -3776,8 +3874,95 @@
         <w:rPr>
           <w:b/>
           <w:bCs/>
+          <w:noProof/>
         </w:rPr>
-        <w:t>SD_UC2_inserisciInfoTemplate</w:t>
+        <w:drawing>
+          <wp:anchor distT="0" distB="0" distL="114300" distR="114300" simplePos="0" relativeHeight="251669504" behindDoc="0" locked="0" layoutInCell="1" allowOverlap="1" wp14:anchorId="751B0248" wp14:editId="69F4F122">
+            <wp:simplePos x="0" y="0"/>
+            <wp:positionH relativeFrom="column">
+              <wp:posOffset>-743585</wp:posOffset>
+            </wp:positionH>
+            <wp:positionV relativeFrom="paragraph">
+              <wp:posOffset>301625</wp:posOffset>
+            </wp:positionV>
+            <wp:extent cx="7238365" cy="3298190"/>
+            <wp:effectExtent l="0" t="0" r="635" b="0"/>
+            <wp:wrapTopAndBottom/>
+            <wp:docPr id="3" name="Immagine 3"/>
+            <wp:cNvGraphicFramePr>
+              <a:graphicFrameLocks xmlns:a="http://schemas.openxmlformats.org/drawingml/2006/main" noChangeAspect="1"/>
+            </wp:cNvGraphicFramePr>
+            <a:graphic xmlns:a="http://schemas.openxmlformats.org/drawingml/2006/main">
+              <a:graphicData uri="http://schemas.openxmlformats.org/drawingml/2006/picture">
+                <pic:pic xmlns:pic="http://schemas.openxmlformats.org/drawingml/2006/picture">
+                  <pic:nvPicPr>
+                    <pic:cNvPr id="0" name="Picture 3"/>
+                    <pic:cNvPicPr>
+                      <a:picLocks noChangeAspect="1" noChangeArrowheads="1"/>
+                    </pic:cNvPicPr>
+                  </pic:nvPicPr>
+                  <pic:blipFill rotWithShape="1">
+                    <a:blip r:embed="rId11" cstate="print">
+                      <a:extLst>
+                        <a:ext uri="{28A0092B-C50C-407E-A947-70E740481C1C}">
+                          <a14:useLocalDpi xmlns:a14="http://schemas.microsoft.com/office/drawing/2010/main" val="0"/>
+                        </a:ext>
+                      </a:extLst>
+                    </a:blip>
+                    <a:srcRect b="39453"/>
+                    <a:stretch/>
+                  </pic:blipFill>
+                  <pic:spPr bwMode="auto">
+                    <a:xfrm>
+                      <a:off x="0" y="0"/>
+                      <a:ext cx="7238365" cy="3298190"/>
+                    </a:xfrm>
+                    <a:prstGeom prst="rect">
+                      <a:avLst/>
+                    </a:prstGeom>
+                    <a:noFill/>
+                    <a:ln>
+                      <a:noFill/>
+                    </a:ln>
+                    <a:extLst>
+                      <a:ext uri="{53640926-AAD7-44D8-BBD7-CCE9431645EC}">
+                        <a14:shadowObscured xmlns:a14="http://schemas.microsoft.com/office/drawing/2010/main"/>
+                      </a:ext>
+                    </a:extLst>
+                  </pic:spPr>
+                </pic:pic>
+              </a:graphicData>
+            </a:graphic>
+            <wp14:sizeRelH relativeFrom="page">
+              <wp14:pctWidth>0</wp14:pctWidth>
+            </wp14:sizeRelH>
+            <wp14:sizeRelV relativeFrom="page">
+              <wp14:pctHeight>0</wp14:pctHeight>
+            </wp14:sizeRelV>
+          </wp:anchor>
+        </w:drawing>
+      </w:r>
+      <w:r>
+        <w:rPr>
+          <w:b/>
+          <w:bCs/>
+          <w:noProof/>
+        </w:rPr>
+        <w:t>qw</w:t>
+      </w:r>
+      <w:r>
+        <w:rPr>
+          <w:b/>
+          <w:bCs/>
+        </w:rPr>
+        <w:t>SD_</w:t>
+      </w:r>
+      <w:r>
+        <w:rPr>
+          <w:b/>
+          <w:bCs/>
+        </w:rPr>
+        <w:t>UC1_avviaSimulazione</w:t>
       </w:r>
     </w:p>
     <w:p>
@@ -3788,6 +3973,21 @@
           <w:bCs/>
         </w:rPr>
       </w:pPr>
+    </w:p>
+    <w:p>
+      <w:pPr>
+        <w:rPr>
+          <w:b/>
+          <w:bCs/>
+        </w:rPr>
+      </w:pPr>
+      <w:r>
+        <w:rPr>
+          <w:b/>
+          <w:bCs/>
+        </w:rPr>
+        <w:br w:type="page"/>
+      </w:r>
     </w:p>
     <w:p>
       <w:pPr>
@@ -3805,8 +4005,85 @@
         <w:rPr>
           <w:b/>
           <w:bCs/>
+          <w:noProof/>
         </w:rPr>
-        <w:t>SD_UC2_creaSezione</w:t>
+        <w:lastRenderedPageBreak/>
+        <w:drawing>
+          <wp:anchor distT="0" distB="0" distL="114300" distR="114300" simplePos="0" relativeHeight="251670528" behindDoc="0" locked="0" layoutInCell="1" allowOverlap="1" wp14:anchorId="14A9F08F" wp14:editId="12D7AE61">
+            <wp:simplePos x="0" y="0"/>
+            <wp:positionH relativeFrom="margin">
+              <wp:align>center</wp:align>
+            </wp:positionH>
+            <wp:positionV relativeFrom="paragraph">
+              <wp:posOffset>326591</wp:posOffset>
+            </wp:positionV>
+            <wp:extent cx="7267575" cy="2129155"/>
+            <wp:effectExtent l="0" t="0" r="9525" b="4445"/>
+            <wp:wrapTopAndBottom/>
+            <wp:docPr id="4" name="Immagine 4"/>
+            <wp:cNvGraphicFramePr>
+              <a:graphicFrameLocks xmlns:a="http://schemas.openxmlformats.org/drawingml/2006/main" noChangeAspect="1"/>
+            </wp:cNvGraphicFramePr>
+            <a:graphic xmlns:a="http://schemas.openxmlformats.org/drawingml/2006/main">
+              <a:graphicData uri="http://schemas.openxmlformats.org/drawingml/2006/picture">
+                <pic:pic xmlns:pic="http://schemas.openxmlformats.org/drawingml/2006/picture">
+                  <pic:nvPicPr>
+                    <pic:cNvPr id="0" name="Picture 4"/>
+                    <pic:cNvPicPr>
+                      <a:picLocks noChangeAspect="1" noChangeArrowheads="1"/>
+                    </pic:cNvPicPr>
+                  </pic:nvPicPr>
+                  <pic:blipFill>
+                    <a:blip r:embed="rId12" cstate="print">
+                      <a:extLst>
+                        <a:ext uri="{28A0092B-C50C-407E-A947-70E740481C1C}">
+                          <a14:useLocalDpi xmlns:a14="http://schemas.microsoft.com/office/drawing/2010/main" val="0"/>
+                        </a:ext>
+                      </a:extLst>
+                    </a:blip>
+                    <a:srcRect/>
+                    <a:stretch>
+                      <a:fillRect/>
+                    </a:stretch>
+                  </pic:blipFill>
+                  <pic:spPr bwMode="auto">
+                    <a:xfrm>
+                      <a:off x="0" y="0"/>
+                      <a:ext cx="7267575" cy="2129155"/>
+                    </a:xfrm>
+                    <a:prstGeom prst="rect">
+                      <a:avLst/>
+                    </a:prstGeom>
+                    <a:noFill/>
+                    <a:ln>
+                      <a:noFill/>
+                    </a:ln>
+                  </pic:spPr>
+                </pic:pic>
+              </a:graphicData>
+            </a:graphic>
+            <wp14:sizeRelH relativeFrom="page">
+              <wp14:pctWidth>0</wp14:pctWidth>
+            </wp14:sizeRelH>
+            <wp14:sizeRelV relativeFrom="page">
+              <wp14:pctHeight>0</wp14:pctHeight>
+            </wp14:sizeRelV>
+          </wp:anchor>
+        </w:drawing>
+      </w:r>
+      <w:r>
+        <w:rPr>
+          <w:b/>
+          <w:bCs/>
+        </w:rPr>
+        <w:t>SD_UC</w:t>
+      </w:r>
+      <w:r>
+        <w:rPr>
+          <w:b/>
+          <w:bCs/>
+        </w:rPr>
+        <w:t>1_selezionaRisposta</w:t>
       </w:r>
     </w:p>
     <w:p>
@@ -3833,9 +4110,115 @@
         <w:rPr>
           <w:b/>
           <w:bCs/>
+          <w:noProof/>
         </w:rPr>
-        <w:t>SD_UC2_confermaTemplate</w:t>
-      </w:r>
+        <w:drawing>
+          <wp:anchor distT="0" distB="0" distL="114300" distR="114300" simplePos="0" relativeHeight="251671552" behindDoc="0" locked="0" layoutInCell="1" allowOverlap="1" wp14:anchorId="1A781AD2" wp14:editId="32DBDC12">
+            <wp:simplePos x="0" y="0"/>
+            <wp:positionH relativeFrom="margin">
+              <wp:align>center</wp:align>
+            </wp:positionH>
+            <wp:positionV relativeFrom="paragraph">
+              <wp:posOffset>325409</wp:posOffset>
+            </wp:positionV>
+            <wp:extent cx="7321550" cy="3188335"/>
+            <wp:effectExtent l="0" t="0" r="0" b="0"/>
+            <wp:wrapTopAndBottom/>
+            <wp:docPr id="5" name="Immagine 5"/>
+            <wp:cNvGraphicFramePr>
+              <a:graphicFrameLocks xmlns:a="http://schemas.openxmlformats.org/drawingml/2006/main" noChangeAspect="1"/>
+            </wp:cNvGraphicFramePr>
+            <a:graphic xmlns:a="http://schemas.openxmlformats.org/drawingml/2006/main">
+              <a:graphicData uri="http://schemas.openxmlformats.org/drawingml/2006/picture">
+                <pic:pic xmlns:pic="http://schemas.openxmlformats.org/drawingml/2006/picture">
+                  <pic:nvPicPr>
+                    <pic:cNvPr id="0" name="Picture 5"/>
+                    <pic:cNvPicPr>
+                      <a:picLocks noChangeAspect="1" noChangeArrowheads="1"/>
+                    </pic:cNvPicPr>
+                  </pic:nvPicPr>
+                  <pic:blipFill>
+                    <a:blip r:embed="rId13" cstate="print">
+                      <a:extLst>
+                        <a:ext uri="{28A0092B-C50C-407E-A947-70E740481C1C}">
+                          <a14:useLocalDpi xmlns:a14="http://schemas.microsoft.com/office/drawing/2010/main" val="0"/>
+                        </a:ext>
+                      </a:extLst>
+                    </a:blip>
+                    <a:srcRect/>
+                    <a:stretch>
+                      <a:fillRect/>
+                    </a:stretch>
+                  </pic:blipFill>
+                  <pic:spPr bwMode="auto">
+                    <a:xfrm>
+                      <a:off x="0" y="0"/>
+                      <a:ext cx="7321550" cy="3188335"/>
+                    </a:xfrm>
+                    <a:prstGeom prst="rect">
+                      <a:avLst/>
+                    </a:prstGeom>
+                    <a:noFill/>
+                    <a:ln>
+                      <a:noFill/>
+                    </a:ln>
+                  </pic:spPr>
+                </pic:pic>
+              </a:graphicData>
+            </a:graphic>
+            <wp14:sizeRelH relativeFrom="page">
+              <wp14:pctWidth>0</wp14:pctWidth>
+            </wp14:sizeRelH>
+            <wp14:sizeRelV relativeFrom="page">
+              <wp14:pctHeight>0</wp14:pctHeight>
+            </wp14:sizeRelV>
+          </wp:anchor>
+        </w:drawing>
+      </w:r>
+      <w:r>
+        <w:rPr>
+          <w:b/>
+          <w:bCs/>
+        </w:rPr>
+        <w:t>SD_UC</w:t>
+      </w:r>
+      <w:r>
+        <w:rPr>
+          <w:b/>
+          <w:bCs/>
+        </w:rPr>
+        <w:t>1_</w:t>
+      </w:r>
+      <w:r>
+        <w:rPr>
+          <w:b/>
+          <w:bCs/>
+        </w:rPr>
+        <w:t>t</w:t>
+      </w:r>
+      <w:r>
+        <w:rPr>
+          <w:b/>
+          <w:bCs/>
+        </w:rPr>
+        <w:t>erminaSimulazion</w:t>
+      </w:r>
+      <w:r>
+        <w:rPr>
+          <w:b/>
+          <w:bCs/>
+        </w:rPr>
+        <w:t>e</w:t>
+      </w:r>
+    </w:p>
+    <w:p>
+      <w:pPr>
+        <w:ind w:left="360"/>
+        <w:rPr>
+          <w:b/>
+          <w:bCs/>
+        </w:rPr>
+      </w:pPr>
     </w:p>
     <w:p>
       <w:pPr>
@@ -3845,6 +4228,21 @@
           <w:bCs/>
         </w:rPr>
       </w:pPr>
+    </w:p>
+    <w:p>
+      <w:pPr>
+        <w:rPr>
+          <w:b/>
+          <w:bCs/>
+        </w:rPr>
+      </w:pPr>
+      <w:r>
+        <w:rPr>
+          <w:b/>
+          <w:bCs/>
+        </w:rPr>
+        <w:br w:type="page"/>
+      </w:r>
     </w:p>
     <w:p>
       <w:pPr>
@@ -3863,6 +4261,7 @@
           <w:b/>
           <w:bCs/>
         </w:rPr>
+        <w:lastRenderedPageBreak/>
         <w:t xml:space="preserve">Cambiamento </w:t>
       </w:r>
       <w:r>
@@ -3892,22 +4291,169 @@
         <w:pStyle w:val="Paragrafoelenco"/>
       </w:pPr>
       <w:r>
+        <w:rPr>
+          <w:noProof/>
+        </w:rPr>
+        <w:drawing>
+          <wp:anchor distT="0" distB="0" distL="114300" distR="114300" simplePos="0" relativeHeight="251672576" behindDoc="0" locked="0" layoutInCell="1" allowOverlap="1" wp14:anchorId="6FBD38CA" wp14:editId="1228FA5B">
+            <wp:simplePos x="0" y="0"/>
+            <wp:positionH relativeFrom="column">
+              <wp:posOffset>-674370</wp:posOffset>
+            </wp:positionH>
+            <wp:positionV relativeFrom="paragraph">
+              <wp:posOffset>403860</wp:posOffset>
+            </wp:positionV>
+            <wp:extent cx="7170420" cy="3300095"/>
+            <wp:effectExtent l="0" t="0" r="0" b="0"/>
+            <wp:wrapTopAndBottom/>
+            <wp:docPr id="8" name="Immagine 8"/>
+            <wp:cNvGraphicFramePr>
+              <a:graphicFrameLocks xmlns:a="http://schemas.openxmlformats.org/drawingml/2006/main" noChangeAspect="1"/>
+            </wp:cNvGraphicFramePr>
+            <a:graphic xmlns:a="http://schemas.openxmlformats.org/drawingml/2006/main">
+              <a:graphicData uri="http://schemas.openxmlformats.org/drawingml/2006/picture">
+                <pic:pic xmlns:pic="http://schemas.openxmlformats.org/drawingml/2006/picture">
+                  <pic:nvPicPr>
+                    <pic:cNvPr id="0" name="Picture 6"/>
+                    <pic:cNvPicPr>
+                      <a:picLocks noChangeAspect="1" noChangeArrowheads="1"/>
+                    </pic:cNvPicPr>
+                  </pic:nvPicPr>
+                  <pic:blipFill>
+                    <a:blip r:embed="rId14" cstate="print">
+                      <a:extLst>
+                        <a:ext uri="{28A0092B-C50C-407E-A947-70E740481C1C}">
+                          <a14:useLocalDpi xmlns:a14="http://schemas.microsoft.com/office/drawing/2010/main" val="0"/>
+                        </a:ext>
+                      </a:extLst>
+                    </a:blip>
+                    <a:srcRect/>
+                    <a:stretch>
+                      <a:fillRect/>
+                    </a:stretch>
+                  </pic:blipFill>
+                  <pic:spPr bwMode="auto">
+                    <a:xfrm>
+                      <a:off x="0" y="0"/>
+                      <a:ext cx="7170420" cy="3300095"/>
+                    </a:xfrm>
+                    <a:prstGeom prst="rect">
+                      <a:avLst/>
+                    </a:prstGeom>
+                    <a:noFill/>
+                    <a:ln>
+                      <a:noFill/>
+                    </a:ln>
+                  </pic:spPr>
+                </pic:pic>
+              </a:graphicData>
+            </a:graphic>
+            <wp14:sizeRelH relativeFrom="page">
+              <wp14:pctWidth>0</wp14:pctWidth>
+            </wp14:sizeRelH>
+            <wp14:sizeRelV relativeFrom="page">
+              <wp14:pctHeight>0</wp14:pctHeight>
+            </wp14:sizeRelV>
+          </wp:anchor>
+        </w:drawing>
+      </w:r>
+      <w:r>
         <w:t>L’iterazione 3 (cioè la corrente) della fase di elaborazione richiede un cambiamento del diagramma di sistema</w:t>
       </w:r>
       <w:r>
-        <w:t>…</w:t>
+        <w:t>: viene creata la mappaTest.</w:t>
       </w:r>
     </w:p>
     <w:p>
+      <w:r>
+        <w:br w:type="page"/>
+      </w:r>
+    </w:p>
+    <w:p>
       <w:pPr>
         <w:pStyle w:val="Titolo2"/>
       </w:pPr>
       <w:bookmarkStart w:id="12" w:name="_Toc93162585"/>
       <w:r>
+        <w:lastRenderedPageBreak/>
         <w:t>DCD</w:t>
       </w:r>
       <w:bookmarkEnd w:id="12"/>
     </w:p>
+    <w:p>
+      <w:r>
+        <w:rPr>
+          <w:noProof/>
+        </w:rPr>
+        <w:drawing>
+          <wp:anchor distT="0" distB="0" distL="114300" distR="114300" simplePos="0" relativeHeight="251673600" behindDoc="0" locked="0" layoutInCell="1" allowOverlap="1" wp14:anchorId="1B301631" wp14:editId="3A835EBD">
+            <wp:simplePos x="0" y="0"/>
+            <wp:positionH relativeFrom="column">
+              <wp:posOffset>-795655</wp:posOffset>
+            </wp:positionH>
+            <wp:positionV relativeFrom="paragraph">
+              <wp:posOffset>225425</wp:posOffset>
+            </wp:positionV>
+            <wp:extent cx="7360920" cy="5050790"/>
+            <wp:effectExtent l="0" t="0" r="0" b="0"/>
+            <wp:wrapTopAndBottom/>
+            <wp:docPr id="10" name="Immagine 10"/>
+            <wp:cNvGraphicFramePr>
+              <a:graphicFrameLocks xmlns:a="http://schemas.openxmlformats.org/drawingml/2006/main" noChangeAspect="1"/>
+            </wp:cNvGraphicFramePr>
+            <a:graphic xmlns:a="http://schemas.openxmlformats.org/drawingml/2006/main">
+              <a:graphicData uri="http://schemas.openxmlformats.org/drawingml/2006/picture">
+                <pic:pic xmlns:pic="http://schemas.openxmlformats.org/drawingml/2006/picture">
+                  <pic:nvPicPr>
+                    <pic:cNvPr id="0" name="Picture 8"/>
+                    <pic:cNvPicPr>
+                      <a:picLocks noChangeAspect="1" noChangeArrowheads="1"/>
+                    </pic:cNvPicPr>
+                  </pic:nvPicPr>
+                  <pic:blipFill>
+                    <a:blip r:embed="rId15" cstate="print">
+                      <a:extLst>
+                        <a:ext uri="{28A0092B-C50C-407E-A947-70E740481C1C}">
+                          <a14:useLocalDpi xmlns:a14="http://schemas.microsoft.com/office/drawing/2010/main" val="0"/>
+                        </a:ext>
+                      </a:extLst>
+                    </a:blip>
+                    <a:srcRect/>
+                    <a:stretch>
+                      <a:fillRect/>
+                    </a:stretch>
+                  </pic:blipFill>
+                  <pic:spPr bwMode="auto">
+                    <a:xfrm>
+                      <a:off x="0" y="0"/>
+                      <a:ext cx="7360920" cy="5050790"/>
+                    </a:xfrm>
+                    <a:prstGeom prst="rect">
+                      <a:avLst/>
+                    </a:prstGeom>
+                    <a:noFill/>
+                    <a:ln>
+                      <a:noFill/>
+                    </a:ln>
+                  </pic:spPr>
+                </pic:pic>
+              </a:graphicData>
+            </a:graphic>
+            <wp14:sizeRelH relativeFrom="page">
+              <wp14:pctWidth>0</wp14:pctWidth>
+            </wp14:sizeRelH>
+            <wp14:sizeRelV relativeFrom="page">
+              <wp14:pctHeight>0</wp14:pctHeight>
+            </wp14:sizeRelV>
+          </wp:anchor>
+        </w:drawing>
+      </w:r>
+    </w:p>
+    <w:p/>
+    <w:p/>
+    <w:p/>
+    <w:p/>
+    <w:p/>
     <w:p/>
     <w:sectPr>
       <w:pgSz w:w="11906" w:h="16838"/>

</xml_diff>